<commit_message>
Menyelesaikan tugas pbsm yang ke 8
</commit_message>
<xml_diff>
--- a/Tugas/M3119001_M3119001_Adam Arthur Faizal_prak081-12_pbsim.docx
+++ b/Tugas/M3119001_M3119001_Adam Arthur Faizal_prak081-12_pbsim.docx
@@ -204,7 +204,7 @@
           <w:szCs w:val="28"/>
         </w:rPr>
         <w:drawing>
-          <wp:anchor behindDoc="1" distT="0" distB="0" distL="0" distR="0" simplePos="0" locked="0" layoutInCell="1" allowOverlap="1" relativeHeight="6">
+          <wp:anchor behindDoc="1" distT="0" distB="0" distL="0" distR="0" simplePos="0" locked="0" layoutInCell="1" allowOverlap="1" relativeHeight="14">
             <wp:simplePos x="0" y="0"/>
             <wp:positionH relativeFrom="column">
               <wp:posOffset>1938655</wp:posOffset>
@@ -1032,20 +1032,3627 @@
         <w:suppressAutoHyphens w:val="true"/>
         <w:spacing w:before="240" w:after="120"/>
         <w:ind w:left="0" w:hanging="0"/>
-        <w:jc w:val="center"/>
+        <w:jc w:val="left"/>
         <w:outlineLvl w:val="0"/>
+        <w:rPr/>
+      </w:pPr>
+      <w:r>
+        <w:drawing>
+          <wp:anchor behindDoc="0" distT="0" distB="0" distL="0" distR="0" simplePos="0" locked="0" layoutInCell="1" allowOverlap="1" relativeHeight="15">
+            <wp:simplePos x="0" y="0"/>
+            <wp:positionH relativeFrom="page">
+              <wp:posOffset>656590</wp:posOffset>
+            </wp:positionH>
+            <wp:positionV relativeFrom="page">
+              <wp:posOffset>1428750</wp:posOffset>
+            </wp:positionV>
+            <wp:extent cx="6120130" cy="7179945"/>
+            <wp:effectExtent l="0" t="0" r="0" b="0"/>
+            <wp:wrapTopAndBottom/>
+            <wp:docPr id="2" name="Image1" descr=""/>
+            <wp:cNvGraphicFramePr>
+              <a:graphicFrameLocks xmlns:a="http://schemas.openxmlformats.org/drawingml/2006/main" noChangeAspect="1"/>
+            </wp:cNvGraphicFramePr>
+            <a:graphic xmlns:a="http://schemas.openxmlformats.org/drawingml/2006/main">
+              <a:graphicData uri="http://schemas.openxmlformats.org/drawingml/2006/picture">
+                <pic:pic xmlns:pic="http://schemas.openxmlformats.org/drawingml/2006/picture">
+                  <pic:nvPicPr>
+                    <pic:cNvPr id="2" name="Image1" descr=""/>
+                    <pic:cNvPicPr>
+                      <a:picLocks noChangeAspect="1" noChangeArrowheads="1"/>
+                    </pic:cNvPicPr>
+                  </pic:nvPicPr>
+                  <pic:blipFill>
+                    <a:blip r:embed="rId3"/>
+                    <a:stretch>
+                      <a:fillRect/>
+                    </a:stretch>
+                  </pic:blipFill>
+                  <pic:spPr bwMode="auto">
+                    <a:xfrm>
+                      <a:off x="0" y="0"/>
+                      <a:ext cx="6120130" cy="7179945"/>
+                    </a:xfrm>
+                    <a:prstGeom prst="rect">
+                      <a:avLst/>
+                    </a:prstGeom>
+                  </pic:spPr>
+                </pic:pic>
+              </a:graphicData>
+            </a:graphic>
+          </wp:anchor>
+        </w:drawing>
+      </w:r>
+      <w:r>
+        <w:rPr/>
+        <w:br/>
+      </w:r>
+      <w:r>
+        <w:br w:type="page"/>
+      </w:r>
+    </w:p>
+    <w:p>
+      <w:pPr>
+        <w:pStyle w:val="Heading1"/>
+        <w:rPr/>
+      </w:pPr>
+      <w:r>
+        <w:rPr/>
+        <w:t>A. DOKUMENTASI PROSES BISNIS</w:t>
+      </w:r>
+    </w:p>
+    <w:p>
+      <w:pPr>
+        <w:pStyle w:val="TextBody"/>
+        <w:numPr>
+          <w:ilvl w:val="0"/>
+          <w:numId w:val="3"/>
+        </w:numPr>
+        <w:rPr/>
+      </w:pPr>
+      <w:r>
+        <w:rPr/>
+        <w:t>Pembeli seblak sedang merasa lapar, lalu memilih dan memesan seblak.</w:t>
+      </w:r>
+    </w:p>
+    <w:p>
+      <w:pPr>
+        <w:pStyle w:val="TextBody"/>
+        <w:numPr>
+          <w:ilvl w:val="0"/>
+          <w:numId w:val="3"/>
+        </w:numPr>
+        <w:rPr/>
+      </w:pPr>
+      <w:r>
+        <w:rPr/>
+        <w:t xml:space="preserve">Pesanan seblak diterima oleh pelayan, lalu diteruskan ke koki seblak, </w:t>
+      </w:r>
+    </w:p>
+    <w:p>
+      <w:pPr>
+        <w:pStyle w:val="TextBody"/>
+        <w:numPr>
+          <w:ilvl w:val="0"/>
+          <w:numId w:val="3"/>
+        </w:numPr>
+        <w:rPr/>
+      </w:pPr>
+      <w:r>
+        <w:rPr/>
+        <w:t>Pembeli seblak yang sedang menunggu pesanan, merasa tidak sabar, dan menanyakan kepada pelayan, lalu pelayan berusaha menenangkan pembeli seblak.</w:t>
+      </w:r>
+    </w:p>
+    <w:p>
+      <w:pPr>
+        <w:pStyle w:val="TextBody"/>
+        <w:numPr>
+          <w:ilvl w:val="0"/>
+          <w:numId w:val="3"/>
+        </w:numPr>
+        <w:rPr/>
+      </w:pPr>
+      <w:r>
+        <w:rPr/>
+        <w:t>Setelah koki seblak selesai memasak seblaknya, lalu pengantar seblak mengantarkan seblak yang sudah jadi ke pembeli seblak.</w:t>
+      </w:r>
+    </w:p>
+    <w:p>
+      <w:pPr>
+        <w:pStyle w:val="TextBody"/>
+        <w:numPr>
+          <w:ilvl w:val="0"/>
+          <w:numId w:val="3"/>
+        </w:numPr>
+        <w:rPr/>
+      </w:pPr>
+      <w:r>
+        <w:rPr/>
+        <w:t>Kemudian pembeli seblak membayar seblaknya dan pengantar seblak menerima pembayaran</w:t>
+      </w:r>
+    </w:p>
+    <w:p>
+      <w:pPr>
+        <w:pStyle w:val="TextBody"/>
+        <w:numPr>
+          <w:ilvl w:val="0"/>
+          <w:numId w:val="3"/>
+        </w:numPr>
+        <w:rPr/>
+      </w:pPr>
+      <w:r>
+        <w:rPr/>
+        <w:t>Lalu pembeli seblak memakan seblak yang sudah jadi</w:t>
+      </w:r>
+    </w:p>
+    <w:p>
+      <w:pPr>
+        <w:pStyle w:val="TextBody"/>
+        <w:rPr/>
+      </w:pPr>
+      <w:r>
+        <w:rPr/>
+      </w:r>
+    </w:p>
+    <w:p>
+      <w:pPr>
+        <w:pStyle w:val="Heading1"/>
+        <w:rPr/>
+      </w:pPr>
+      <w:r>
+        <w:rPr/>
+        <w:t xml:space="preserve">B. </w:t>
+      </w:r>
+      <w:r>
+        <w:rPr>
+          <w:b/>
+          <w:bCs/>
+        </w:rPr>
+        <w:t>NOTASI DAN ELEMEN</w:t>
+      </w:r>
+    </w:p>
+    <w:tbl>
+      <w:tblPr>
+        <w:tblW w:w="9638" w:type="dxa"/>
+        <w:jc w:val="left"/>
+        <w:tblInd w:w="0" w:type="dxa"/>
+        <w:tblCellMar>
+          <w:top w:w="0" w:type="dxa"/>
+          <w:left w:w="0" w:type="dxa"/>
+          <w:bottom w:w="0" w:type="dxa"/>
+          <w:right w:w="0" w:type="dxa"/>
+        </w:tblCellMar>
+      </w:tblPr>
+      <w:tblGrid>
+        <w:gridCol w:w="625"/>
+        <w:gridCol w:w="2613"/>
+        <w:gridCol w:w="1862"/>
+        <w:gridCol w:w="4538"/>
+      </w:tblGrid>
+      <w:tr>
+        <w:trPr/>
+        <w:tc>
+          <w:tcPr>
+            <w:tcW w:w="625" w:type="dxa"/>
+            <w:tcBorders>
+              <w:top w:val="single" w:sz="16" w:space="0" w:color="000000"/>
+              <w:bottom w:val="single" w:sz="6" w:space="0" w:color="000000"/>
+            </w:tcBorders>
+          </w:tcPr>
+          <w:p>
+            <w:pPr>
+              <w:pStyle w:val="TableContents"/>
+              <w:jc w:val="center"/>
+              <w:rPr>
+                <w:rFonts w:ascii="Liberation Sans" w:hAnsi="Liberation Sans"/>
+                <w:b/>
+                <w:b/>
+                <w:bCs/>
+                <w:i w:val="false"/>
+                <w:i w:val="false"/>
+                <w:iCs w:val="false"/>
+                <w:strike w:val="false"/>
+                <w:dstrike w:val="false"/>
+                <w:outline w:val="false"/>
+                <w:shadow w:val="false"/>
+                <w:color w:val="000000"/>
+                <w:sz w:val="24"/>
+                <w:szCs w:val="24"/>
+                <w:u w:val="none"/>
+              </w:rPr>
+            </w:pPr>
+            <w:r>
+              <w:rPr>
+                <w:rFonts w:ascii="Liberation Sans" w:hAnsi="Liberation Sans"/>
+                <w:b/>
+                <w:bCs/>
+                <w:i w:val="false"/>
+                <w:iCs w:val="false"/>
+                <w:strike w:val="false"/>
+                <w:dstrike w:val="false"/>
+                <w:outline w:val="false"/>
+                <w:shadow w:val="false"/>
+                <w:color w:val="000000"/>
+                <w:sz w:val="24"/>
+                <w:szCs w:val="24"/>
+                <w:u w:val="none"/>
+              </w:rPr>
+              <w:t>NO</w:t>
+            </w:r>
+          </w:p>
+        </w:tc>
+        <w:tc>
+          <w:tcPr>
+            <w:tcW w:w="2613" w:type="dxa"/>
+            <w:tcBorders>
+              <w:top w:val="single" w:sz="16" w:space="0" w:color="000000"/>
+              <w:bottom w:val="single" w:sz="6" w:space="0" w:color="000000"/>
+            </w:tcBorders>
+          </w:tcPr>
+          <w:p>
+            <w:pPr>
+              <w:pStyle w:val="TableContents"/>
+              <w:jc w:val="center"/>
+              <w:rPr>
+                <w:rFonts w:ascii="Liberation Sans" w:hAnsi="Liberation Sans"/>
+                <w:b/>
+                <w:b/>
+                <w:bCs/>
+                <w:i w:val="false"/>
+                <w:i w:val="false"/>
+                <w:iCs w:val="false"/>
+                <w:strike w:val="false"/>
+                <w:dstrike w:val="false"/>
+                <w:outline w:val="false"/>
+                <w:shadow w:val="false"/>
+                <w:color w:val="000000"/>
+                <w:sz w:val="24"/>
+                <w:szCs w:val="24"/>
+                <w:u w:val="none"/>
+              </w:rPr>
+            </w:pPr>
+            <w:r>
+              <w:rPr>
+                <w:rFonts w:ascii="Liberation Sans" w:hAnsi="Liberation Sans"/>
+                <w:b/>
+                <w:bCs/>
+                <w:i w:val="false"/>
+                <w:iCs w:val="false"/>
+                <w:strike w:val="false"/>
+                <w:dstrike w:val="false"/>
+                <w:outline w:val="false"/>
+                <w:shadow w:val="false"/>
+                <w:color w:val="000000"/>
+                <w:sz w:val="24"/>
+                <w:szCs w:val="24"/>
+                <w:u w:val="none"/>
+              </w:rPr>
+              <w:t>GAMBAR</w:t>
+            </w:r>
+          </w:p>
+        </w:tc>
+        <w:tc>
+          <w:tcPr>
+            <w:tcW w:w="1862" w:type="dxa"/>
+            <w:tcBorders>
+              <w:top w:val="single" w:sz="16" w:space="0" w:color="000000"/>
+              <w:bottom w:val="single" w:sz="6" w:space="0" w:color="000000"/>
+            </w:tcBorders>
+          </w:tcPr>
+          <w:p>
+            <w:pPr>
+              <w:pStyle w:val="TableContents"/>
+              <w:jc w:val="center"/>
+              <w:rPr>
+                <w:rFonts w:ascii="Liberation Sans" w:hAnsi="Liberation Sans"/>
+                <w:b/>
+                <w:b/>
+                <w:bCs/>
+                <w:i w:val="false"/>
+                <w:i w:val="false"/>
+                <w:iCs w:val="false"/>
+                <w:strike w:val="false"/>
+                <w:dstrike w:val="false"/>
+                <w:outline w:val="false"/>
+                <w:shadow w:val="false"/>
+                <w:color w:val="000000"/>
+                <w:sz w:val="24"/>
+                <w:szCs w:val="24"/>
+                <w:u w:val="none"/>
+              </w:rPr>
+            </w:pPr>
+            <w:r>
+              <w:rPr>
+                <w:rFonts w:ascii="Liberation Sans" w:hAnsi="Liberation Sans"/>
+                <w:b/>
+                <w:bCs/>
+                <w:i w:val="false"/>
+                <w:iCs w:val="false"/>
+                <w:strike w:val="false"/>
+                <w:dstrike w:val="false"/>
+                <w:outline w:val="false"/>
+                <w:shadow w:val="false"/>
+                <w:color w:val="000000"/>
+                <w:sz w:val="24"/>
+                <w:szCs w:val="24"/>
+                <w:u w:val="none"/>
+              </w:rPr>
+              <w:t>NAMA</w:t>
+            </w:r>
+          </w:p>
+        </w:tc>
+        <w:tc>
+          <w:tcPr>
+            <w:tcW w:w="4538" w:type="dxa"/>
+            <w:tcBorders>
+              <w:top w:val="single" w:sz="16" w:space="0" w:color="000000"/>
+              <w:bottom w:val="single" w:sz="6" w:space="0" w:color="000000"/>
+            </w:tcBorders>
+          </w:tcPr>
+          <w:p>
+            <w:pPr>
+              <w:pStyle w:val="TableContents"/>
+              <w:jc w:val="center"/>
+              <w:rPr>
+                <w:rFonts w:ascii="Liberation Sans" w:hAnsi="Liberation Sans"/>
+                <w:b/>
+                <w:b/>
+                <w:bCs/>
+                <w:i w:val="false"/>
+                <w:i w:val="false"/>
+                <w:iCs w:val="false"/>
+                <w:strike w:val="false"/>
+                <w:dstrike w:val="false"/>
+                <w:outline w:val="false"/>
+                <w:shadow w:val="false"/>
+                <w:color w:val="000000"/>
+                <w:sz w:val="24"/>
+                <w:szCs w:val="24"/>
+                <w:u w:val="none"/>
+              </w:rPr>
+            </w:pPr>
+            <w:r>
+              <w:rPr>
+                <w:rFonts w:ascii="Liberation Sans" w:hAnsi="Liberation Sans"/>
+                <w:b/>
+                <w:bCs/>
+                <w:i w:val="false"/>
+                <w:iCs w:val="false"/>
+                <w:strike w:val="false"/>
+                <w:dstrike w:val="false"/>
+                <w:outline w:val="false"/>
+                <w:shadow w:val="false"/>
+                <w:color w:val="000000"/>
+                <w:sz w:val="24"/>
+                <w:szCs w:val="24"/>
+                <w:u w:val="none"/>
+              </w:rPr>
+              <w:t>KETERANGAN</w:t>
+            </w:r>
+          </w:p>
+        </w:tc>
+      </w:tr>
+      <w:tr>
+        <w:trPr/>
+        <w:tc>
+          <w:tcPr>
+            <w:tcW w:w="625" w:type="dxa"/>
+            <w:tcBorders>
+              <w:bottom w:val="single" w:sz="6" w:space="0" w:color="999999"/>
+            </w:tcBorders>
+            <w:shd w:fill="EEEEEE" w:val="clear"/>
+          </w:tcPr>
+          <w:p>
+            <w:pPr>
+              <w:pStyle w:val="TableContents"/>
+              <w:jc w:val="center"/>
+              <w:rPr>
+                <w:rFonts w:ascii="Liberation Sans" w:hAnsi="Liberation Sans"/>
+                <w:b w:val="false"/>
+                <w:b w:val="false"/>
+                <w:bCs w:val="false"/>
+                <w:i w:val="false"/>
+                <w:i w:val="false"/>
+                <w:iCs w:val="false"/>
+                <w:strike w:val="false"/>
+                <w:dstrike w:val="false"/>
+                <w:outline w:val="false"/>
+                <w:shadow w:val="false"/>
+                <w:color w:val="000000"/>
+                <w:sz w:val="24"/>
+                <w:szCs w:val="24"/>
+                <w:u w:val="none"/>
+              </w:rPr>
+            </w:pPr>
+            <w:r>
+              <w:rPr>
+                <w:rFonts w:ascii="Liberation Sans" w:hAnsi="Liberation Sans"/>
+                <w:b w:val="false"/>
+                <w:bCs w:val="false"/>
+                <w:i w:val="false"/>
+                <w:iCs w:val="false"/>
+                <w:strike w:val="false"/>
+                <w:dstrike w:val="false"/>
+                <w:outline w:val="false"/>
+                <w:shadow w:val="false"/>
+                <w:color w:val="000000"/>
+                <w:sz w:val="24"/>
+                <w:szCs w:val="24"/>
+                <w:u w:val="none"/>
+              </w:rPr>
+              <w:t>1</w:t>
+            </w:r>
+          </w:p>
+        </w:tc>
+        <w:tc>
+          <w:tcPr>
+            <w:tcW w:w="2613" w:type="dxa"/>
+            <w:tcBorders>
+              <w:bottom w:val="single" w:sz="6" w:space="0" w:color="999999"/>
+            </w:tcBorders>
+            <w:shd w:fill="EEEEEE" w:val="clear"/>
+          </w:tcPr>
+          <w:p>
+            <w:pPr>
+              <w:pStyle w:val="TableContents"/>
+              <w:jc w:val="left"/>
+              <w:rPr>
+                <w:rFonts w:ascii="Liberation Sans" w:hAnsi="Liberation Sans"/>
+                <w:b w:val="false"/>
+                <w:b w:val="false"/>
+                <w:bCs w:val="false"/>
+                <w:i w:val="false"/>
+                <w:i w:val="false"/>
+                <w:iCs w:val="false"/>
+                <w:strike w:val="false"/>
+                <w:dstrike w:val="false"/>
+                <w:outline w:val="false"/>
+                <w:shadow w:val="false"/>
+                <w:color w:val="000000"/>
+                <w:sz w:val="24"/>
+                <w:szCs w:val="24"/>
+                <w:u w:val="none"/>
+              </w:rPr>
+            </w:pPr>
+            <w:r>
+              <w:rPr>
+                <w:rFonts w:ascii="Liberation Sans" w:hAnsi="Liberation Sans"/>
+                <w:b w:val="false"/>
+                <w:bCs w:val="false"/>
+                <w:i w:val="false"/>
+                <w:iCs w:val="false"/>
+                <w:strike w:val="false"/>
+                <w:dstrike w:val="false"/>
+                <w:outline w:val="false"/>
+                <w:shadow w:val="false"/>
+                <w:color w:val="000000"/>
+                <w:sz w:val="24"/>
+                <w:szCs w:val="24"/>
+                <w:u w:val="none"/>
+              </w:rPr>
+              <w:drawing>
+                <wp:anchor behindDoc="0" distT="0" distB="0" distL="0" distR="0" simplePos="0" locked="0" layoutInCell="1" allowOverlap="1" relativeHeight="16">
+                  <wp:simplePos x="0" y="0"/>
+                  <wp:positionH relativeFrom="column">
+                    <wp:align>center</wp:align>
+                  </wp:positionH>
+                  <wp:positionV relativeFrom="paragraph">
+                    <wp:posOffset>635</wp:posOffset>
+                  </wp:positionV>
+                  <wp:extent cx="1659255" cy="1673860"/>
+                  <wp:effectExtent l="0" t="0" r="0" b="0"/>
+                  <wp:wrapTopAndBottom/>
+                  <wp:docPr id="3" name="Image2" descr=""/>
+                  <wp:cNvGraphicFramePr>
+                    <a:graphicFrameLocks xmlns:a="http://schemas.openxmlformats.org/drawingml/2006/main" noChangeAspect="1"/>
+                  </wp:cNvGraphicFramePr>
+                  <a:graphic xmlns:a="http://schemas.openxmlformats.org/drawingml/2006/main">
+                    <a:graphicData uri="http://schemas.openxmlformats.org/drawingml/2006/picture">
+                      <pic:pic xmlns:pic="http://schemas.openxmlformats.org/drawingml/2006/picture">
+                        <pic:nvPicPr>
+                          <pic:cNvPr id="3" name="Image2" descr=""/>
+                          <pic:cNvPicPr>
+                            <a:picLocks noChangeAspect="1" noChangeArrowheads="1"/>
+                          </pic:cNvPicPr>
+                        </pic:nvPicPr>
+                        <pic:blipFill>
+                          <a:blip r:embed="rId4"/>
+                          <a:stretch>
+                            <a:fillRect/>
+                          </a:stretch>
+                        </pic:blipFill>
+                        <pic:spPr bwMode="auto">
+                          <a:xfrm>
+                            <a:off x="0" y="0"/>
+                            <a:ext cx="1659255" cy="1673860"/>
+                          </a:xfrm>
+                          <a:prstGeom prst="rect">
+                            <a:avLst/>
+                          </a:prstGeom>
+                        </pic:spPr>
+                      </pic:pic>
+                    </a:graphicData>
+                  </a:graphic>
+                </wp:anchor>
+              </w:drawing>
+            </w:r>
+          </w:p>
+        </w:tc>
+        <w:tc>
+          <w:tcPr>
+            <w:tcW w:w="1862" w:type="dxa"/>
+            <w:tcBorders>
+              <w:bottom w:val="single" w:sz="6" w:space="0" w:color="999999"/>
+            </w:tcBorders>
+            <w:shd w:fill="EEEEEE" w:val="clear"/>
+          </w:tcPr>
+          <w:p>
+            <w:pPr>
+              <w:pStyle w:val="TableContents"/>
+              <w:jc w:val="center"/>
+              <w:rPr>
+                <w:rFonts w:ascii="Liberation Sans" w:hAnsi="Liberation Sans"/>
+                <w:b w:val="false"/>
+                <w:b w:val="false"/>
+                <w:bCs w:val="false"/>
+                <w:i w:val="false"/>
+                <w:i w:val="false"/>
+                <w:iCs w:val="false"/>
+                <w:strike w:val="false"/>
+                <w:dstrike w:val="false"/>
+                <w:outline w:val="false"/>
+                <w:shadow w:val="false"/>
+                <w:color w:val="000000"/>
+                <w:sz w:val="24"/>
+                <w:szCs w:val="24"/>
+                <w:u w:val="none"/>
+              </w:rPr>
+            </w:pPr>
+            <w:r>
+              <w:rPr>
+                <w:rFonts w:ascii="Liberation Sans" w:hAnsi="Liberation Sans"/>
+                <w:b w:val="false"/>
+                <w:bCs w:val="false"/>
+                <w:i w:val="false"/>
+                <w:iCs w:val="false"/>
+                <w:strike w:val="false"/>
+                <w:dstrike w:val="false"/>
+                <w:outline w:val="false"/>
+                <w:shadow w:val="false"/>
+                <w:color w:val="000000"/>
+                <w:sz w:val="24"/>
+                <w:szCs w:val="24"/>
+                <w:u w:val="none"/>
+              </w:rPr>
+              <w:t>Start Event</w:t>
+            </w:r>
+          </w:p>
+        </w:tc>
+        <w:tc>
+          <w:tcPr>
+            <w:tcW w:w="4538" w:type="dxa"/>
+            <w:tcBorders>
+              <w:bottom w:val="single" w:sz="6" w:space="0" w:color="999999"/>
+            </w:tcBorders>
+            <w:shd w:fill="EEEEEE" w:val="clear"/>
+          </w:tcPr>
+          <w:p>
+            <w:pPr>
+              <w:pStyle w:val="TableContents"/>
+              <w:jc w:val="left"/>
+              <w:rPr>
+                <w:rFonts w:ascii="Liberation Sans" w:hAnsi="Liberation Sans"/>
+                <w:b w:val="false"/>
+                <w:b w:val="false"/>
+                <w:bCs w:val="false"/>
+                <w:i w:val="false"/>
+                <w:i w:val="false"/>
+                <w:iCs w:val="false"/>
+                <w:strike w:val="false"/>
+                <w:dstrike w:val="false"/>
+                <w:outline w:val="false"/>
+                <w:shadow w:val="false"/>
+                <w:color w:val="000000"/>
+                <w:sz w:val="24"/>
+                <w:szCs w:val="24"/>
+                <w:u w:val="none"/>
+              </w:rPr>
+            </w:pPr>
+            <w:r>
+              <w:rPr>
+                <w:rFonts w:ascii="Liberation Sans" w:hAnsi="Liberation Sans"/>
+                <w:b w:val="false"/>
+                <w:bCs w:val="false"/>
+                <w:i w:val="false"/>
+                <w:iCs w:val="false"/>
+                <w:strike w:val="false"/>
+                <w:dstrike w:val="false"/>
+                <w:outline w:val="false"/>
+                <w:shadow w:val="false"/>
+                <w:color w:val="000000"/>
+                <w:sz w:val="24"/>
+                <w:szCs w:val="24"/>
+                <w:u w:val="none"/>
+              </w:rPr>
+              <w:t>Tidak menentukan perilaku tertentu untuk memulai proses</w:t>
+            </w:r>
+          </w:p>
+        </w:tc>
+      </w:tr>
+      <w:tr>
+        <w:trPr/>
+        <w:tc>
+          <w:tcPr>
+            <w:tcW w:w="625" w:type="dxa"/>
+            <w:tcBorders>
+              <w:bottom w:val="single" w:sz="6" w:space="0" w:color="999999"/>
+            </w:tcBorders>
+            <w:shd w:fill="EEEEEE" w:val="clear"/>
+          </w:tcPr>
+          <w:p>
+            <w:pPr>
+              <w:pStyle w:val="TableContents"/>
+              <w:jc w:val="center"/>
+              <w:rPr>
+                <w:rFonts w:ascii="Liberation Sans" w:hAnsi="Liberation Sans"/>
+                <w:b w:val="false"/>
+                <w:b w:val="false"/>
+                <w:bCs w:val="false"/>
+                <w:i w:val="false"/>
+                <w:i w:val="false"/>
+                <w:iCs w:val="false"/>
+                <w:strike w:val="false"/>
+                <w:dstrike w:val="false"/>
+                <w:outline w:val="false"/>
+                <w:shadow w:val="false"/>
+                <w:color w:val="000000"/>
+                <w:sz w:val="24"/>
+                <w:szCs w:val="24"/>
+                <w:u w:val="none"/>
+              </w:rPr>
+            </w:pPr>
+            <w:r>
+              <w:rPr>
+                <w:rFonts w:ascii="Liberation Sans" w:hAnsi="Liberation Sans"/>
+                <w:b w:val="false"/>
+                <w:bCs w:val="false"/>
+                <w:i w:val="false"/>
+                <w:iCs w:val="false"/>
+                <w:strike w:val="false"/>
+                <w:dstrike w:val="false"/>
+                <w:outline w:val="false"/>
+                <w:shadow w:val="false"/>
+                <w:color w:val="000000"/>
+                <w:sz w:val="24"/>
+                <w:szCs w:val="24"/>
+                <w:u w:val="none"/>
+              </w:rPr>
+              <w:t>2</w:t>
+            </w:r>
+          </w:p>
+        </w:tc>
+        <w:tc>
+          <w:tcPr>
+            <w:tcW w:w="2613" w:type="dxa"/>
+            <w:tcBorders>
+              <w:bottom w:val="single" w:sz="6" w:space="0" w:color="999999"/>
+            </w:tcBorders>
+            <w:shd w:fill="EEEEEE" w:val="clear"/>
+          </w:tcPr>
+          <w:p>
+            <w:pPr>
+              <w:pStyle w:val="TableContents"/>
+              <w:jc w:val="left"/>
+              <w:rPr>
+                <w:rFonts w:ascii="Liberation Sans" w:hAnsi="Liberation Sans"/>
+                <w:b w:val="false"/>
+                <w:b w:val="false"/>
+                <w:bCs w:val="false"/>
+                <w:i w:val="false"/>
+                <w:i w:val="false"/>
+                <w:iCs w:val="false"/>
+                <w:strike w:val="false"/>
+                <w:dstrike w:val="false"/>
+                <w:outline w:val="false"/>
+                <w:shadow w:val="false"/>
+                <w:color w:val="000000"/>
+                <w:sz w:val="24"/>
+                <w:szCs w:val="24"/>
+                <w:u w:val="none"/>
+              </w:rPr>
+            </w:pPr>
+            <w:r>
+              <w:rPr>
+                <w:rFonts w:ascii="Liberation Sans" w:hAnsi="Liberation Sans"/>
+                <w:b w:val="false"/>
+                <w:bCs w:val="false"/>
+                <w:i w:val="false"/>
+                <w:iCs w:val="false"/>
+                <w:strike w:val="false"/>
+                <w:dstrike w:val="false"/>
+                <w:outline w:val="false"/>
+                <w:shadow w:val="false"/>
+                <w:color w:val="000000"/>
+                <w:sz w:val="24"/>
+                <w:szCs w:val="24"/>
+                <w:u w:val="none"/>
+              </w:rPr>
+              <w:drawing>
+                <wp:anchor behindDoc="0" distT="0" distB="0" distL="0" distR="0" simplePos="0" locked="0" layoutInCell="1" allowOverlap="1" relativeHeight="18">
+                  <wp:simplePos x="0" y="0"/>
+                  <wp:positionH relativeFrom="column">
+                    <wp:posOffset>635</wp:posOffset>
+                  </wp:positionH>
+                  <wp:positionV relativeFrom="paragraph">
+                    <wp:posOffset>17145</wp:posOffset>
+                  </wp:positionV>
+                  <wp:extent cx="1659255" cy="1682750"/>
+                  <wp:effectExtent l="0" t="0" r="0" b="0"/>
+                  <wp:wrapTopAndBottom/>
+                  <wp:docPr id="4" name="Image4" descr=""/>
+                  <wp:cNvGraphicFramePr>
+                    <a:graphicFrameLocks xmlns:a="http://schemas.openxmlformats.org/drawingml/2006/main" noChangeAspect="1"/>
+                  </wp:cNvGraphicFramePr>
+                  <a:graphic xmlns:a="http://schemas.openxmlformats.org/drawingml/2006/main">
+                    <a:graphicData uri="http://schemas.openxmlformats.org/drawingml/2006/picture">
+                      <pic:pic xmlns:pic="http://schemas.openxmlformats.org/drawingml/2006/picture">
+                        <pic:nvPicPr>
+                          <pic:cNvPr id="4" name="Image4" descr=""/>
+                          <pic:cNvPicPr>
+                            <a:picLocks noChangeAspect="1" noChangeArrowheads="1"/>
+                          </pic:cNvPicPr>
+                        </pic:nvPicPr>
+                        <pic:blipFill>
+                          <a:blip r:embed="rId5"/>
+                          <a:stretch>
+                            <a:fillRect/>
+                          </a:stretch>
+                        </pic:blipFill>
+                        <pic:spPr bwMode="auto">
+                          <a:xfrm>
+                            <a:off x="0" y="0"/>
+                            <a:ext cx="1659255" cy="1682750"/>
+                          </a:xfrm>
+                          <a:prstGeom prst="rect">
+                            <a:avLst/>
+                          </a:prstGeom>
+                        </pic:spPr>
+                      </pic:pic>
+                    </a:graphicData>
+                  </a:graphic>
+                </wp:anchor>
+              </w:drawing>
+            </w:r>
+          </w:p>
+        </w:tc>
+        <w:tc>
+          <w:tcPr>
+            <w:tcW w:w="1862" w:type="dxa"/>
+            <w:tcBorders>
+              <w:bottom w:val="single" w:sz="6" w:space="0" w:color="999999"/>
+            </w:tcBorders>
+            <w:shd w:fill="EEEEEE" w:val="clear"/>
+          </w:tcPr>
+          <w:p>
+            <w:pPr>
+              <w:pStyle w:val="TableContents"/>
+              <w:jc w:val="center"/>
+              <w:rPr>
+                <w:rFonts w:ascii="Liberation Sans" w:hAnsi="Liberation Sans"/>
+                <w:b w:val="false"/>
+                <w:b w:val="false"/>
+                <w:bCs w:val="false"/>
+                <w:i w:val="false"/>
+                <w:i w:val="false"/>
+                <w:iCs w:val="false"/>
+                <w:strike w:val="false"/>
+                <w:dstrike w:val="false"/>
+                <w:outline w:val="false"/>
+                <w:shadow w:val="false"/>
+                <w:color w:val="000000"/>
+                <w:sz w:val="24"/>
+                <w:szCs w:val="24"/>
+                <w:u w:val="none"/>
+              </w:rPr>
+            </w:pPr>
+            <w:r>
+              <w:rPr>
+                <w:rFonts w:ascii="Liberation Sans" w:hAnsi="Liberation Sans"/>
+                <w:b w:val="false"/>
+                <w:bCs w:val="false"/>
+                <w:i w:val="false"/>
+                <w:iCs w:val="false"/>
+                <w:strike w:val="false"/>
+                <w:dstrike w:val="false"/>
+                <w:outline w:val="false"/>
+                <w:shadow w:val="false"/>
+                <w:color w:val="000000"/>
+                <w:sz w:val="24"/>
+                <w:szCs w:val="24"/>
+                <w:u w:val="none"/>
+              </w:rPr>
+              <w:t>End Event</w:t>
+            </w:r>
+          </w:p>
+        </w:tc>
+        <w:tc>
+          <w:tcPr>
+            <w:tcW w:w="4538" w:type="dxa"/>
+            <w:tcBorders>
+              <w:bottom w:val="single" w:sz="6" w:space="0" w:color="999999"/>
+            </w:tcBorders>
+            <w:shd w:fill="EEEEEE" w:val="clear"/>
+          </w:tcPr>
+          <w:p>
+            <w:pPr>
+              <w:pStyle w:val="TableContents"/>
+              <w:jc w:val="left"/>
+              <w:rPr>
+                <w:rFonts w:ascii="Liberation Sans" w:hAnsi="Liberation Sans"/>
+                <w:b w:val="false"/>
+                <w:b w:val="false"/>
+                <w:bCs w:val="false"/>
+                <w:i w:val="false"/>
+                <w:i w:val="false"/>
+                <w:iCs w:val="false"/>
+                <w:strike w:val="false"/>
+                <w:dstrike w:val="false"/>
+                <w:outline w:val="false"/>
+                <w:shadow w:val="false"/>
+                <w:color w:val="000000"/>
+                <w:sz w:val="24"/>
+                <w:szCs w:val="24"/>
+                <w:u w:val="none"/>
+              </w:rPr>
+            </w:pPr>
+            <w:r>
+              <w:rPr>
+                <w:rFonts w:ascii="Liberation Sans" w:hAnsi="Liberation Sans"/>
+                <w:b w:val="false"/>
+                <w:bCs w:val="false"/>
+                <w:i w:val="false"/>
+                <w:iCs w:val="false"/>
+                <w:strike w:val="false"/>
+                <w:dstrike w:val="false"/>
+                <w:outline w:val="false"/>
+                <w:shadow w:val="false"/>
+                <w:color w:val="000000"/>
+                <w:sz w:val="24"/>
+                <w:szCs w:val="24"/>
+                <w:u w:val="none"/>
+              </w:rPr>
+              <w:t>Menunjukkan bahwa aliran berakhir dan tidak ada hasil yang ditentukan</w:t>
+            </w:r>
+          </w:p>
+        </w:tc>
+      </w:tr>
+      <w:tr>
+        <w:trPr/>
+        <w:tc>
+          <w:tcPr>
+            <w:tcW w:w="625" w:type="dxa"/>
+            <w:tcBorders>
+              <w:bottom w:val="single" w:sz="6" w:space="0" w:color="999999"/>
+            </w:tcBorders>
+            <w:shd w:fill="EEEEEE" w:val="clear"/>
+          </w:tcPr>
+          <w:p>
+            <w:pPr>
+              <w:pStyle w:val="TableContents"/>
+              <w:jc w:val="center"/>
+              <w:rPr>
+                <w:rFonts w:ascii="Liberation Sans" w:hAnsi="Liberation Sans"/>
+                <w:b w:val="false"/>
+                <w:b w:val="false"/>
+                <w:bCs w:val="false"/>
+                <w:i w:val="false"/>
+                <w:i w:val="false"/>
+                <w:iCs w:val="false"/>
+                <w:strike w:val="false"/>
+                <w:dstrike w:val="false"/>
+                <w:outline w:val="false"/>
+                <w:shadow w:val="false"/>
+                <w:color w:val="000000"/>
+                <w:sz w:val="24"/>
+                <w:szCs w:val="24"/>
+                <w:u w:val="none"/>
+              </w:rPr>
+            </w:pPr>
+            <w:r>
+              <w:rPr>
+                <w:rFonts w:ascii="Liberation Sans" w:hAnsi="Liberation Sans"/>
+                <w:b w:val="false"/>
+                <w:bCs w:val="false"/>
+                <w:i w:val="false"/>
+                <w:iCs w:val="false"/>
+                <w:strike w:val="false"/>
+                <w:dstrike w:val="false"/>
+                <w:outline w:val="false"/>
+                <w:shadow w:val="false"/>
+                <w:color w:val="000000"/>
+                <w:sz w:val="24"/>
+                <w:szCs w:val="24"/>
+                <w:u w:val="none"/>
+              </w:rPr>
+              <w:t>3</w:t>
+            </w:r>
+          </w:p>
+        </w:tc>
+        <w:tc>
+          <w:tcPr>
+            <w:tcW w:w="2613" w:type="dxa"/>
+            <w:tcBorders>
+              <w:bottom w:val="single" w:sz="6" w:space="0" w:color="999999"/>
+            </w:tcBorders>
+            <w:shd w:fill="EEEEEE" w:val="clear"/>
+          </w:tcPr>
+          <w:p>
+            <w:pPr>
+              <w:pStyle w:val="TableContents"/>
+              <w:jc w:val="left"/>
+              <w:rPr>
+                <w:rFonts w:ascii="Liberation Sans" w:hAnsi="Liberation Sans"/>
+                <w:b w:val="false"/>
+                <w:b w:val="false"/>
+                <w:bCs w:val="false"/>
+                <w:i w:val="false"/>
+                <w:i w:val="false"/>
+                <w:iCs w:val="false"/>
+                <w:strike w:val="false"/>
+                <w:dstrike w:val="false"/>
+                <w:outline w:val="false"/>
+                <w:shadow w:val="false"/>
+                <w:color w:val="000000"/>
+                <w:sz w:val="24"/>
+                <w:szCs w:val="24"/>
+                <w:u w:val="none"/>
+              </w:rPr>
+            </w:pPr>
+            <w:r>
+              <w:rPr>
+                <w:rFonts w:ascii="Liberation Sans" w:hAnsi="Liberation Sans"/>
+                <w:b w:val="false"/>
+                <w:bCs w:val="false"/>
+                <w:i w:val="false"/>
+                <w:iCs w:val="false"/>
+                <w:strike w:val="false"/>
+                <w:dstrike w:val="false"/>
+                <w:outline w:val="false"/>
+                <w:shadow w:val="false"/>
+                <w:color w:val="000000"/>
+                <w:sz w:val="24"/>
+                <w:szCs w:val="24"/>
+                <w:u w:val="none"/>
+              </w:rPr>
+              <w:drawing>
+                <wp:anchor behindDoc="0" distT="0" distB="0" distL="0" distR="0" simplePos="0" locked="0" layoutInCell="1" allowOverlap="1" relativeHeight="17">
+                  <wp:simplePos x="0" y="0"/>
+                  <wp:positionH relativeFrom="column">
+                    <wp:align>center</wp:align>
+                  </wp:positionH>
+                  <wp:positionV relativeFrom="paragraph">
+                    <wp:posOffset>635</wp:posOffset>
+                  </wp:positionV>
+                  <wp:extent cx="1659255" cy="1259205"/>
+                  <wp:effectExtent l="0" t="0" r="0" b="0"/>
+                  <wp:wrapTopAndBottom/>
+                  <wp:docPr id="5" name="Image3" descr=""/>
+                  <wp:cNvGraphicFramePr>
+                    <a:graphicFrameLocks xmlns:a="http://schemas.openxmlformats.org/drawingml/2006/main" noChangeAspect="1"/>
+                  </wp:cNvGraphicFramePr>
+                  <a:graphic xmlns:a="http://schemas.openxmlformats.org/drawingml/2006/main">
+                    <a:graphicData uri="http://schemas.openxmlformats.org/drawingml/2006/picture">
+                      <pic:pic xmlns:pic="http://schemas.openxmlformats.org/drawingml/2006/picture">
+                        <pic:nvPicPr>
+                          <pic:cNvPr id="5" name="Image3" descr=""/>
+                          <pic:cNvPicPr>
+                            <a:picLocks noChangeAspect="1" noChangeArrowheads="1"/>
+                          </pic:cNvPicPr>
+                        </pic:nvPicPr>
+                        <pic:blipFill>
+                          <a:blip r:embed="rId6"/>
+                          <a:stretch>
+                            <a:fillRect/>
+                          </a:stretch>
+                        </pic:blipFill>
+                        <pic:spPr bwMode="auto">
+                          <a:xfrm>
+                            <a:off x="0" y="0"/>
+                            <a:ext cx="1659255" cy="1259205"/>
+                          </a:xfrm>
+                          <a:prstGeom prst="rect">
+                            <a:avLst/>
+                          </a:prstGeom>
+                        </pic:spPr>
+                      </pic:pic>
+                    </a:graphicData>
+                  </a:graphic>
+                </wp:anchor>
+              </w:drawing>
+            </w:r>
+          </w:p>
+        </w:tc>
+        <w:tc>
+          <w:tcPr>
+            <w:tcW w:w="1862" w:type="dxa"/>
+            <w:tcBorders>
+              <w:bottom w:val="single" w:sz="6" w:space="0" w:color="999999"/>
+            </w:tcBorders>
+            <w:shd w:fill="EEEEEE" w:val="clear"/>
+          </w:tcPr>
+          <w:p>
+            <w:pPr>
+              <w:pStyle w:val="TableContents"/>
+              <w:jc w:val="center"/>
+              <w:rPr>
+                <w:rFonts w:ascii="Liberation Sans" w:hAnsi="Liberation Sans"/>
+                <w:b w:val="false"/>
+                <w:b w:val="false"/>
+                <w:bCs w:val="false"/>
+                <w:i w:val="false"/>
+                <w:i w:val="false"/>
+                <w:iCs w:val="false"/>
+                <w:strike w:val="false"/>
+                <w:dstrike w:val="false"/>
+                <w:outline w:val="false"/>
+                <w:shadow w:val="false"/>
+                <w:color w:val="000000"/>
+                <w:sz w:val="24"/>
+                <w:szCs w:val="24"/>
+                <w:u w:val="none"/>
+              </w:rPr>
+            </w:pPr>
+            <w:r>
+              <w:rPr>
+                <w:rFonts w:ascii="Liberation Sans" w:hAnsi="Liberation Sans"/>
+                <w:b w:val="false"/>
+                <w:bCs w:val="false"/>
+                <w:i w:val="false"/>
+                <w:iCs w:val="false"/>
+                <w:strike w:val="false"/>
+                <w:dstrike w:val="false"/>
+                <w:outline w:val="false"/>
+                <w:shadow w:val="false"/>
+                <w:color w:val="000000"/>
+                <w:sz w:val="24"/>
+                <w:szCs w:val="24"/>
+                <w:u w:val="none"/>
+              </w:rPr>
+              <w:t>Sequence Flow</w:t>
+            </w:r>
+          </w:p>
+        </w:tc>
+        <w:tc>
+          <w:tcPr>
+            <w:tcW w:w="4538" w:type="dxa"/>
+            <w:tcBorders>
+              <w:bottom w:val="single" w:sz="6" w:space="0" w:color="999999"/>
+            </w:tcBorders>
+            <w:shd w:fill="EEEEEE" w:val="clear"/>
+          </w:tcPr>
+          <w:p>
+            <w:pPr>
+              <w:pStyle w:val="TableContents"/>
+              <w:jc w:val="left"/>
+              <w:rPr>
+                <w:rFonts w:ascii="Liberation Sans" w:hAnsi="Liberation Sans"/>
+                <w:b w:val="false"/>
+                <w:b w:val="false"/>
+                <w:bCs w:val="false"/>
+                <w:i w:val="false"/>
+                <w:i w:val="false"/>
+                <w:iCs w:val="false"/>
+                <w:strike w:val="false"/>
+                <w:dstrike w:val="false"/>
+                <w:outline w:val="false"/>
+                <w:shadow w:val="false"/>
+                <w:color w:val="000000"/>
+                <w:sz w:val="24"/>
+                <w:szCs w:val="24"/>
+                <w:u w:val="none"/>
+              </w:rPr>
+            </w:pPr>
+            <w:r>
+              <w:rPr>
+                <w:rFonts w:ascii="Liberation Sans" w:hAnsi="Liberation Sans"/>
+                <w:b w:val="false"/>
+                <w:bCs w:val="false"/>
+                <w:i w:val="false"/>
+                <w:iCs w:val="false"/>
+                <w:strike w:val="false"/>
+                <w:dstrike w:val="false"/>
+                <w:outline w:val="false"/>
+                <w:shadow w:val="false"/>
+                <w:color w:val="000000"/>
+                <w:sz w:val="24"/>
+                <w:szCs w:val="24"/>
+                <w:u w:val="none"/>
+              </w:rPr>
+              <w:t>Mewakili kontrol aliran dan urutan aktivitas, gateway, dan acara</w:t>
+            </w:r>
+          </w:p>
+        </w:tc>
+      </w:tr>
+      <w:tr>
+        <w:trPr/>
+        <w:tc>
+          <w:tcPr>
+            <w:tcW w:w="625" w:type="dxa"/>
+            <w:tcBorders>
+              <w:bottom w:val="single" w:sz="6" w:space="0" w:color="999999"/>
+            </w:tcBorders>
+            <w:shd w:fill="EEEEEE" w:val="clear"/>
+          </w:tcPr>
+          <w:p>
+            <w:pPr>
+              <w:pStyle w:val="TableContents"/>
+              <w:jc w:val="center"/>
+              <w:rPr>
+                <w:rFonts w:ascii="Liberation Sans" w:hAnsi="Liberation Sans"/>
+                <w:b w:val="false"/>
+                <w:b w:val="false"/>
+                <w:bCs w:val="false"/>
+                <w:i w:val="false"/>
+                <w:i w:val="false"/>
+                <w:iCs w:val="false"/>
+                <w:strike w:val="false"/>
+                <w:dstrike w:val="false"/>
+                <w:outline w:val="false"/>
+                <w:shadow w:val="false"/>
+                <w:color w:val="000000"/>
+                <w:sz w:val="24"/>
+                <w:szCs w:val="24"/>
+                <w:u w:val="none"/>
+              </w:rPr>
+            </w:pPr>
+            <w:r>
+              <w:rPr>
+                <w:rFonts w:ascii="Liberation Sans" w:hAnsi="Liberation Sans"/>
+                <w:b w:val="false"/>
+                <w:bCs w:val="false"/>
+                <w:i w:val="false"/>
+                <w:iCs w:val="false"/>
+                <w:strike w:val="false"/>
+                <w:dstrike w:val="false"/>
+                <w:outline w:val="false"/>
+                <w:shadow w:val="false"/>
+                <w:color w:val="000000"/>
+                <w:sz w:val="24"/>
+                <w:szCs w:val="24"/>
+                <w:u w:val="none"/>
+              </w:rPr>
+              <w:t>4</w:t>
+            </w:r>
+          </w:p>
+        </w:tc>
+        <w:tc>
+          <w:tcPr>
+            <w:tcW w:w="2613" w:type="dxa"/>
+            <w:tcBorders>
+              <w:bottom w:val="single" w:sz="6" w:space="0" w:color="999999"/>
+            </w:tcBorders>
+            <w:shd w:fill="EEEEEE" w:val="clear"/>
+          </w:tcPr>
+          <w:p>
+            <w:pPr>
+              <w:pStyle w:val="TableContents"/>
+              <w:jc w:val="left"/>
+              <w:rPr>
+                <w:rFonts w:ascii="Liberation Sans" w:hAnsi="Liberation Sans"/>
+                <w:b w:val="false"/>
+                <w:b w:val="false"/>
+                <w:bCs w:val="false"/>
+                <w:i w:val="false"/>
+                <w:i w:val="false"/>
+                <w:iCs w:val="false"/>
+                <w:strike w:val="false"/>
+                <w:dstrike w:val="false"/>
+                <w:outline w:val="false"/>
+                <w:shadow w:val="false"/>
+                <w:color w:val="000000"/>
+                <w:sz w:val="24"/>
+                <w:szCs w:val="24"/>
+                <w:u w:val="none"/>
+              </w:rPr>
+            </w:pPr>
+            <w:r>
+              <w:rPr>
+                <w:rFonts w:ascii="Liberation Sans" w:hAnsi="Liberation Sans"/>
+                <w:b w:val="false"/>
+                <w:bCs w:val="false"/>
+                <w:i w:val="false"/>
+                <w:iCs w:val="false"/>
+                <w:strike w:val="false"/>
+                <w:dstrike w:val="false"/>
+                <w:outline w:val="false"/>
+                <w:shadow w:val="false"/>
+                <w:color w:val="000000"/>
+                <w:sz w:val="24"/>
+                <w:szCs w:val="24"/>
+                <w:u w:val="none"/>
+              </w:rPr>
+              <w:drawing>
+                <wp:anchor behindDoc="0" distT="0" distB="0" distL="0" distR="0" simplePos="0" locked="0" layoutInCell="1" allowOverlap="1" relativeHeight="19">
+                  <wp:simplePos x="0" y="0"/>
+                  <wp:positionH relativeFrom="column">
+                    <wp:align>center</wp:align>
+                  </wp:positionH>
+                  <wp:positionV relativeFrom="paragraph">
+                    <wp:posOffset>635</wp:posOffset>
+                  </wp:positionV>
+                  <wp:extent cx="1659255" cy="1125220"/>
+                  <wp:effectExtent l="0" t="0" r="0" b="0"/>
+                  <wp:wrapTopAndBottom/>
+                  <wp:docPr id="6" name="Image5" descr=""/>
+                  <wp:cNvGraphicFramePr>
+                    <a:graphicFrameLocks xmlns:a="http://schemas.openxmlformats.org/drawingml/2006/main" noChangeAspect="1"/>
+                  </wp:cNvGraphicFramePr>
+                  <a:graphic xmlns:a="http://schemas.openxmlformats.org/drawingml/2006/main">
+                    <a:graphicData uri="http://schemas.openxmlformats.org/drawingml/2006/picture">
+                      <pic:pic xmlns:pic="http://schemas.openxmlformats.org/drawingml/2006/picture">
+                        <pic:nvPicPr>
+                          <pic:cNvPr id="6" name="Image5" descr=""/>
+                          <pic:cNvPicPr>
+                            <a:picLocks noChangeAspect="1" noChangeArrowheads="1"/>
+                          </pic:cNvPicPr>
+                        </pic:nvPicPr>
+                        <pic:blipFill>
+                          <a:blip r:embed="rId7"/>
+                          <a:stretch>
+                            <a:fillRect/>
+                          </a:stretch>
+                        </pic:blipFill>
+                        <pic:spPr bwMode="auto">
+                          <a:xfrm>
+                            <a:off x="0" y="0"/>
+                            <a:ext cx="1659255" cy="1125220"/>
+                          </a:xfrm>
+                          <a:prstGeom prst="rect">
+                            <a:avLst/>
+                          </a:prstGeom>
+                        </pic:spPr>
+                      </pic:pic>
+                    </a:graphicData>
+                  </a:graphic>
+                </wp:anchor>
+              </w:drawing>
+            </w:r>
+          </w:p>
+        </w:tc>
+        <w:tc>
+          <w:tcPr>
+            <w:tcW w:w="1862" w:type="dxa"/>
+            <w:tcBorders>
+              <w:bottom w:val="single" w:sz="6" w:space="0" w:color="999999"/>
+            </w:tcBorders>
+            <w:shd w:fill="EEEEEE" w:val="clear"/>
+          </w:tcPr>
+          <w:p>
+            <w:pPr>
+              <w:pStyle w:val="TableContents"/>
+              <w:jc w:val="center"/>
+              <w:rPr>
+                <w:rFonts w:ascii="Liberation Sans" w:hAnsi="Liberation Sans"/>
+                <w:b w:val="false"/>
+                <w:b w:val="false"/>
+                <w:bCs w:val="false"/>
+                <w:i w:val="false"/>
+                <w:i w:val="false"/>
+                <w:iCs w:val="false"/>
+                <w:strike w:val="false"/>
+                <w:dstrike w:val="false"/>
+                <w:outline w:val="false"/>
+                <w:shadow w:val="false"/>
+                <w:color w:val="000000"/>
+                <w:sz w:val="24"/>
+                <w:szCs w:val="24"/>
+                <w:u w:val="none"/>
+              </w:rPr>
+            </w:pPr>
+            <w:r>
+              <w:rPr>
+                <w:rFonts w:ascii="Liberation Sans" w:hAnsi="Liberation Sans"/>
+                <w:b w:val="false"/>
+                <w:bCs w:val="false"/>
+                <w:i w:val="false"/>
+                <w:iCs w:val="false"/>
+                <w:strike w:val="false"/>
+                <w:dstrike w:val="false"/>
+                <w:outline w:val="false"/>
+                <w:shadow w:val="false"/>
+                <w:color w:val="000000"/>
+                <w:sz w:val="24"/>
+                <w:szCs w:val="24"/>
+                <w:u w:val="none"/>
+              </w:rPr>
+              <w:t>Task</w:t>
+            </w:r>
+          </w:p>
+        </w:tc>
+        <w:tc>
+          <w:tcPr>
+            <w:tcW w:w="4538" w:type="dxa"/>
+            <w:tcBorders>
+              <w:bottom w:val="single" w:sz="6" w:space="0" w:color="999999"/>
+            </w:tcBorders>
+            <w:shd w:fill="EEEEEE" w:val="clear"/>
+          </w:tcPr>
+          <w:p>
+            <w:pPr>
+              <w:pStyle w:val="TableContents"/>
+              <w:jc w:val="left"/>
+              <w:rPr/>
+            </w:pPr>
+            <w:r>
+              <w:rPr>
+                <w:rFonts w:ascii="Liberation Sans" w:hAnsi="Liberation Sans"/>
+                <w:b w:val="false"/>
+                <w:bCs w:val="false"/>
+                <w:i/>
+                <w:iCs/>
+                <w:strike w:val="false"/>
+                <w:dstrike w:val="false"/>
+                <w:outline w:val="false"/>
+                <w:shadow w:val="false"/>
+                <w:color w:val="000000"/>
+                <w:sz w:val="24"/>
+                <w:szCs w:val="24"/>
+                <w:u w:val="none"/>
+              </w:rPr>
+              <w:t>Task</w:t>
+            </w:r>
+            <w:r>
+              <w:rPr>
+                <w:rFonts w:ascii="Liberation Sans" w:hAnsi="Liberation Sans"/>
+                <w:b w:val="false"/>
+                <w:bCs w:val="false"/>
+                <w:i w:val="false"/>
+                <w:iCs w:val="false"/>
+                <w:strike w:val="false"/>
+                <w:dstrike w:val="false"/>
+                <w:outline w:val="false"/>
+                <w:shadow w:val="false"/>
+                <w:color w:val="000000"/>
+                <w:sz w:val="24"/>
+                <w:szCs w:val="24"/>
+                <w:u w:val="none"/>
+              </w:rPr>
+              <w:t xml:space="preserve"> adalah</w:t>
+            </w:r>
+            <w:r>
+              <w:rPr>
+                <w:rFonts w:ascii="Liberation Sans" w:hAnsi="Liberation Sans"/>
+                <w:b w:val="false"/>
+                <w:bCs w:val="false"/>
+                <w:i/>
+                <w:iCs/>
+                <w:strike w:val="false"/>
+                <w:dstrike w:val="false"/>
+                <w:outline w:val="false"/>
+                <w:shadow w:val="false"/>
+                <w:color w:val="000000"/>
+                <w:sz w:val="24"/>
+                <w:szCs w:val="24"/>
+                <w:u w:val="none"/>
+              </w:rPr>
+              <w:t xml:space="preserve"> </w:t>
+            </w:r>
+            <w:r>
+              <w:rPr>
+                <w:rFonts w:ascii="Liberation Sans" w:hAnsi="Liberation Sans"/>
+                <w:b w:val="false"/>
+                <w:bCs w:val="false"/>
+                <w:i/>
+                <w:iCs/>
+                <w:strike w:val="false"/>
+                <w:dstrike w:val="false"/>
+                <w:outline w:val="false"/>
+                <w:shadow w:val="false"/>
+                <w:color w:val="000000"/>
+                <w:sz w:val="24"/>
+                <w:szCs w:val="24"/>
+                <w:u w:val="none"/>
+              </w:rPr>
+              <w:t>activity</w:t>
+            </w:r>
+            <w:r>
+              <w:rPr>
+                <w:rFonts w:ascii="Liberation Sans" w:hAnsi="Liberation Sans"/>
+                <w:b w:val="false"/>
+                <w:bCs w:val="false"/>
+                <w:i/>
+                <w:iCs/>
+                <w:strike w:val="false"/>
+                <w:dstrike w:val="false"/>
+                <w:outline w:val="false"/>
+                <w:shadow w:val="false"/>
+                <w:color w:val="000000"/>
+                <w:sz w:val="24"/>
+                <w:szCs w:val="24"/>
+                <w:u w:val="none"/>
+              </w:rPr>
+              <w:t xml:space="preserve"> </w:t>
+            </w:r>
+            <w:r>
+              <w:rPr>
+                <w:rFonts w:ascii="Liberation Sans" w:hAnsi="Liberation Sans"/>
+                <w:b w:val="false"/>
+                <w:bCs w:val="false"/>
+                <w:i w:val="false"/>
+                <w:iCs w:val="false"/>
+                <w:strike w:val="false"/>
+                <w:dstrike w:val="false"/>
+                <w:outline w:val="false"/>
+                <w:shadow w:val="false"/>
+                <w:color w:val="000000"/>
+                <w:sz w:val="24"/>
+                <w:szCs w:val="24"/>
+                <w:u w:val="none"/>
+              </w:rPr>
+              <w:t>sederhana yang digunakan ketika pekerjaan yang dilakukan dalam proses tidak dapat dipecah ke tingkat detail yang lebih baik</w:t>
+            </w:r>
+          </w:p>
+        </w:tc>
+      </w:tr>
+      <w:tr>
+        <w:trPr/>
+        <w:tc>
+          <w:tcPr>
+            <w:tcW w:w="625" w:type="dxa"/>
+            <w:tcBorders>
+              <w:bottom w:val="single" w:sz="6" w:space="0" w:color="999999"/>
+            </w:tcBorders>
+            <w:shd w:fill="EEEEEE" w:val="clear"/>
+          </w:tcPr>
+          <w:p>
+            <w:pPr>
+              <w:pStyle w:val="TableContents"/>
+              <w:jc w:val="center"/>
+              <w:rPr>
+                <w:rFonts w:ascii="Liberation Sans" w:hAnsi="Liberation Sans"/>
+                <w:b w:val="false"/>
+                <w:b w:val="false"/>
+                <w:bCs w:val="false"/>
+                <w:i w:val="false"/>
+                <w:i w:val="false"/>
+                <w:iCs w:val="false"/>
+                <w:strike w:val="false"/>
+                <w:dstrike w:val="false"/>
+                <w:outline w:val="false"/>
+                <w:shadow w:val="false"/>
+                <w:color w:val="000000"/>
+                <w:sz w:val="24"/>
+                <w:szCs w:val="24"/>
+                <w:u w:val="none"/>
+              </w:rPr>
+            </w:pPr>
+            <w:r>
+              <w:rPr>
+                <w:rFonts w:ascii="Liberation Sans" w:hAnsi="Liberation Sans"/>
+                <w:b w:val="false"/>
+                <w:bCs w:val="false"/>
+                <w:i w:val="false"/>
+                <w:iCs w:val="false"/>
+                <w:strike w:val="false"/>
+                <w:dstrike w:val="false"/>
+                <w:outline w:val="false"/>
+                <w:shadow w:val="false"/>
+                <w:color w:val="000000"/>
+                <w:sz w:val="24"/>
+                <w:szCs w:val="24"/>
+                <w:u w:val="none"/>
+              </w:rPr>
+              <w:t>5</w:t>
+            </w:r>
+          </w:p>
+        </w:tc>
+        <w:tc>
+          <w:tcPr>
+            <w:tcW w:w="2613" w:type="dxa"/>
+            <w:tcBorders>
+              <w:bottom w:val="single" w:sz="6" w:space="0" w:color="999999"/>
+            </w:tcBorders>
+            <w:shd w:fill="EEEEEE" w:val="clear"/>
+          </w:tcPr>
+          <w:p>
+            <w:pPr>
+              <w:pStyle w:val="TableContents"/>
+              <w:jc w:val="left"/>
+              <w:rPr>
+                <w:rFonts w:ascii="Liberation Sans" w:hAnsi="Liberation Sans"/>
+                <w:b w:val="false"/>
+                <w:b w:val="false"/>
+                <w:bCs w:val="false"/>
+                <w:i w:val="false"/>
+                <w:i w:val="false"/>
+                <w:iCs w:val="false"/>
+                <w:strike w:val="false"/>
+                <w:dstrike w:val="false"/>
+                <w:outline w:val="false"/>
+                <w:shadow w:val="false"/>
+                <w:color w:val="000000"/>
+                <w:sz w:val="24"/>
+                <w:szCs w:val="24"/>
+                <w:u w:val="none"/>
+              </w:rPr>
+            </w:pPr>
+            <w:r>
+              <w:rPr>
+                <w:rFonts w:ascii="Liberation Sans" w:hAnsi="Liberation Sans"/>
+                <w:b w:val="false"/>
+                <w:bCs w:val="false"/>
+                <w:i w:val="false"/>
+                <w:iCs w:val="false"/>
+                <w:strike w:val="false"/>
+                <w:dstrike w:val="false"/>
+                <w:outline w:val="false"/>
+                <w:shadow w:val="false"/>
+                <w:color w:val="000000"/>
+                <w:sz w:val="24"/>
+                <w:szCs w:val="24"/>
+                <w:u w:val="none"/>
+              </w:rPr>
+              <w:drawing>
+                <wp:anchor behindDoc="0" distT="0" distB="0" distL="0" distR="0" simplePos="0" locked="0" layoutInCell="1" allowOverlap="1" relativeHeight="20">
+                  <wp:simplePos x="0" y="0"/>
+                  <wp:positionH relativeFrom="column">
+                    <wp:align>center</wp:align>
+                  </wp:positionH>
+                  <wp:positionV relativeFrom="paragraph">
+                    <wp:posOffset>635</wp:posOffset>
+                  </wp:positionV>
+                  <wp:extent cx="1659255" cy="1771015"/>
+                  <wp:effectExtent l="0" t="0" r="0" b="0"/>
+                  <wp:wrapTopAndBottom/>
+                  <wp:docPr id="7" name="Image6" descr=""/>
+                  <wp:cNvGraphicFramePr>
+                    <a:graphicFrameLocks xmlns:a="http://schemas.openxmlformats.org/drawingml/2006/main" noChangeAspect="1"/>
+                  </wp:cNvGraphicFramePr>
+                  <a:graphic xmlns:a="http://schemas.openxmlformats.org/drawingml/2006/main">
+                    <a:graphicData uri="http://schemas.openxmlformats.org/drawingml/2006/picture">
+                      <pic:pic xmlns:pic="http://schemas.openxmlformats.org/drawingml/2006/picture">
+                        <pic:nvPicPr>
+                          <pic:cNvPr id="7" name="Image6" descr=""/>
+                          <pic:cNvPicPr>
+                            <a:picLocks noChangeAspect="1" noChangeArrowheads="1"/>
+                          </pic:cNvPicPr>
+                        </pic:nvPicPr>
+                        <pic:blipFill>
+                          <a:blip r:embed="rId8"/>
+                          <a:stretch>
+                            <a:fillRect/>
+                          </a:stretch>
+                        </pic:blipFill>
+                        <pic:spPr bwMode="auto">
+                          <a:xfrm>
+                            <a:off x="0" y="0"/>
+                            <a:ext cx="1659255" cy="1771015"/>
+                          </a:xfrm>
+                          <a:prstGeom prst="rect">
+                            <a:avLst/>
+                          </a:prstGeom>
+                        </pic:spPr>
+                      </pic:pic>
+                    </a:graphicData>
+                  </a:graphic>
+                </wp:anchor>
+              </w:drawing>
+            </w:r>
+          </w:p>
+        </w:tc>
+        <w:tc>
+          <w:tcPr>
+            <w:tcW w:w="1862" w:type="dxa"/>
+            <w:tcBorders>
+              <w:bottom w:val="single" w:sz="6" w:space="0" w:color="999999"/>
+            </w:tcBorders>
+            <w:shd w:fill="EEEEEE" w:val="clear"/>
+          </w:tcPr>
+          <w:p>
+            <w:pPr>
+              <w:pStyle w:val="TableContents"/>
+              <w:jc w:val="center"/>
+              <w:rPr>
+                <w:rFonts w:ascii="Liberation Sans" w:hAnsi="Liberation Sans"/>
+                <w:b w:val="false"/>
+                <w:b w:val="false"/>
+                <w:bCs w:val="false"/>
+                <w:i w:val="false"/>
+                <w:i w:val="false"/>
+                <w:iCs w:val="false"/>
+                <w:strike w:val="false"/>
+                <w:dstrike w:val="false"/>
+                <w:outline w:val="false"/>
+                <w:shadow w:val="false"/>
+                <w:color w:val="000000"/>
+                <w:sz w:val="24"/>
+                <w:szCs w:val="24"/>
+                <w:u w:val="none"/>
+              </w:rPr>
+            </w:pPr>
+            <w:r>
+              <w:rPr>
+                <w:rFonts w:ascii="Liberation Sans" w:hAnsi="Liberation Sans"/>
+                <w:b w:val="false"/>
+                <w:bCs w:val="false"/>
+                <w:i w:val="false"/>
+                <w:iCs w:val="false"/>
+                <w:strike w:val="false"/>
+                <w:dstrike w:val="false"/>
+                <w:outline w:val="false"/>
+                <w:shadow w:val="false"/>
+                <w:color w:val="000000"/>
+                <w:sz w:val="24"/>
+                <w:szCs w:val="24"/>
+                <w:u w:val="none"/>
+              </w:rPr>
+              <w:t>Message Intermediate Event</w:t>
+            </w:r>
+          </w:p>
+        </w:tc>
+        <w:tc>
+          <w:tcPr>
+            <w:tcW w:w="4538" w:type="dxa"/>
+            <w:tcBorders>
+              <w:bottom w:val="single" w:sz="6" w:space="0" w:color="999999"/>
+            </w:tcBorders>
+            <w:shd w:fill="EEEEEE" w:val="clear"/>
+          </w:tcPr>
+          <w:p>
+            <w:pPr>
+              <w:pStyle w:val="TableContents"/>
+              <w:jc w:val="left"/>
+              <w:rPr>
+                <w:rFonts w:ascii="Liberation Sans" w:hAnsi="Liberation Sans"/>
+                <w:b w:val="false"/>
+                <w:b w:val="false"/>
+                <w:bCs w:val="false"/>
+                <w:i w:val="false"/>
+                <w:i w:val="false"/>
+                <w:iCs w:val="false"/>
+                <w:strike w:val="false"/>
+                <w:dstrike w:val="false"/>
+                <w:outline w:val="false"/>
+                <w:shadow w:val="false"/>
+                <w:color w:val="000000"/>
+                <w:sz w:val="24"/>
+                <w:szCs w:val="24"/>
+                <w:u w:val="none"/>
+              </w:rPr>
+            </w:pPr>
+            <w:r>
+              <w:rPr>
+                <w:rFonts w:ascii="Liberation Sans" w:hAnsi="Liberation Sans"/>
+                <w:b w:val="false"/>
+                <w:bCs w:val="false"/>
+                <w:i w:val="false"/>
+                <w:iCs w:val="false"/>
+                <w:strike w:val="false"/>
+                <w:dstrike w:val="false"/>
+                <w:outline w:val="false"/>
+                <w:shadow w:val="false"/>
+                <w:color w:val="000000"/>
+                <w:sz w:val="24"/>
+                <w:szCs w:val="24"/>
+                <w:u w:val="none"/>
+              </w:rPr>
+              <w:t xml:space="preserve">Menunjukkan bahwa </w:t>
+            </w:r>
+            <w:r>
+              <w:rPr>
+                <w:rFonts w:ascii="Liberation Sans" w:hAnsi="Liberation Sans"/>
+                <w:b w:val="false"/>
+                <w:bCs w:val="false"/>
+                <w:i/>
+                <w:iCs/>
+                <w:strike w:val="false"/>
+                <w:dstrike w:val="false"/>
+                <w:outline w:val="false"/>
+                <w:shadow w:val="false"/>
+                <w:color w:val="000000"/>
+                <w:sz w:val="24"/>
+                <w:szCs w:val="24"/>
+                <w:u w:val="none"/>
+              </w:rPr>
+              <w:t xml:space="preserve">message </w:t>
+            </w:r>
+            <w:r>
+              <w:rPr>
+                <w:rFonts w:ascii="Liberation Sans" w:hAnsi="Liberation Sans"/>
+                <w:b w:val="false"/>
+                <w:bCs w:val="false"/>
+                <w:i w:val="false"/>
+                <w:iCs w:val="false"/>
+                <w:strike w:val="false"/>
+                <w:dstrike w:val="false"/>
+                <w:outline w:val="false"/>
+                <w:shadow w:val="false"/>
+                <w:color w:val="000000"/>
+                <w:sz w:val="24"/>
+                <w:szCs w:val="24"/>
+                <w:u w:val="none"/>
+              </w:rPr>
+              <w:t xml:space="preserve">dapat dikirim atau diterima. Ini dapat digunakan dalam aliran urutan atau dilampirkan ke suatu </w:t>
+            </w:r>
+            <w:r>
+              <w:rPr>
+                <w:rFonts w:ascii="Liberation Sans" w:hAnsi="Liberation Sans"/>
+                <w:b w:val="false"/>
+                <w:bCs w:val="false"/>
+                <w:i/>
+                <w:iCs/>
+                <w:strike w:val="false"/>
+                <w:dstrike w:val="false"/>
+                <w:outline w:val="false"/>
+                <w:shadow w:val="false"/>
+                <w:color w:val="000000"/>
+                <w:sz w:val="24"/>
+                <w:szCs w:val="24"/>
+                <w:u w:val="none"/>
+              </w:rPr>
+              <w:t xml:space="preserve">activity </w:t>
+            </w:r>
+            <w:r>
+              <w:rPr>
+                <w:rFonts w:ascii="Liberation Sans" w:hAnsi="Liberation Sans"/>
+                <w:b w:val="false"/>
+                <w:bCs w:val="false"/>
+                <w:i w:val="false"/>
+                <w:iCs w:val="false"/>
+                <w:strike w:val="false"/>
+                <w:dstrike w:val="false"/>
+                <w:outline w:val="false"/>
+                <w:shadow w:val="false"/>
+                <w:color w:val="000000"/>
+                <w:sz w:val="24"/>
+                <w:szCs w:val="24"/>
+                <w:u w:val="none"/>
+              </w:rPr>
+              <w:t xml:space="preserve">untuk menunjukkan </w:t>
+            </w:r>
+            <w:r>
+              <w:rPr>
+                <w:rFonts w:ascii="Liberation Sans" w:hAnsi="Liberation Sans"/>
+                <w:b w:val="false"/>
+                <w:bCs w:val="false"/>
+                <w:i/>
+                <w:iCs/>
+                <w:strike w:val="false"/>
+                <w:dstrike w:val="false"/>
+                <w:outline w:val="false"/>
+                <w:shadow w:val="false"/>
+                <w:color w:val="000000"/>
+                <w:sz w:val="24"/>
+                <w:szCs w:val="24"/>
+                <w:u w:val="none"/>
+              </w:rPr>
+              <w:t>exception flow</w:t>
+            </w:r>
+          </w:p>
+        </w:tc>
+      </w:tr>
+      <w:tr>
+        <w:trPr/>
+        <w:tc>
+          <w:tcPr>
+            <w:tcW w:w="625" w:type="dxa"/>
+            <w:tcBorders>
+              <w:bottom w:val="single" w:sz="6" w:space="0" w:color="999999"/>
+            </w:tcBorders>
+            <w:shd w:fill="EEEEEE" w:val="clear"/>
+          </w:tcPr>
+          <w:p>
+            <w:pPr>
+              <w:pStyle w:val="TableContents"/>
+              <w:jc w:val="center"/>
+              <w:rPr>
+                <w:rFonts w:ascii="Liberation Sans" w:hAnsi="Liberation Sans"/>
+                <w:b w:val="false"/>
+                <w:b w:val="false"/>
+                <w:bCs w:val="false"/>
+                <w:i w:val="false"/>
+                <w:i w:val="false"/>
+                <w:iCs w:val="false"/>
+                <w:strike w:val="false"/>
+                <w:dstrike w:val="false"/>
+                <w:outline w:val="false"/>
+                <w:shadow w:val="false"/>
+                <w:color w:val="000000"/>
+                <w:sz w:val="24"/>
+                <w:szCs w:val="24"/>
+                <w:u w:val="none"/>
+              </w:rPr>
+            </w:pPr>
+            <w:r>
+              <w:rPr>
+                <w:rFonts w:ascii="Liberation Sans" w:hAnsi="Liberation Sans"/>
+                <w:b w:val="false"/>
+                <w:bCs w:val="false"/>
+                <w:i w:val="false"/>
+                <w:iCs w:val="false"/>
+                <w:strike w:val="false"/>
+                <w:dstrike w:val="false"/>
+                <w:outline w:val="false"/>
+                <w:shadow w:val="false"/>
+                <w:color w:val="000000"/>
+                <w:sz w:val="24"/>
+                <w:szCs w:val="24"/>
+                <w:u w:val="none"/>
+              </w:rPr>
+              <w:t>6</w:t>
+            </w:r>
+          </w:p>
+        </w:tc>
+        <w:tc>
+          <w:tcPr>
+            <w:tcW w:w="2613" w:type="dxa"/>
+            <w:tcBorders>
+              <w:bottom w:val="single" w:sz="6" w:space="0" w:color="999999"/>
+            </w:tcBorders>
+            <w:shd w:fill="EEEEEE" w:val="clear"/>
+          </w:tcPr>
+          <w:p>
+            <w:pPr>
+              <w:pStyle w:val="TableContents"/>
+              <w:jc w:val="left"/>
+              <w:rPr>
+                <w:rFonts w:ascii="Liberation Sans" w:hAnsi="Liberation Sans"/>
+                <w:b w:val="false"/>
+                <w:b w:val="false"/>
+                <w:bCs w:val="false"/>
+                <w:i w:val="false"/>
+                <w:i w:val="false"/>
+                <w:iCs w:val="false"/>
+                <w:strike w:val="false"/>
+                <w:dstrike w:val="false"/>
+                <w:outline w:val="false"/>
+                <w:shadow w:val="false"/>
+                <w:color w:val="000000"/>
+                <w:sz w:val="24"/>
+                <w:szCs w:val="24"/>
+                <w:u w:val="none"/>
+              </w:rPr>
+            </w:pPr>
+            <w:r>
+              <w:rPr>
+                <w:rFonts w:ascii="Liberation Sans" w:hAnsi="Liberation Sans"/>
+                <w:b w:val="false"/>
+                <w:bCs w:val="false"/>
+                <w:i w:val="false"/>
+                <w:iCs w:val="false"/>
+                <w:strike w:val="false"/>
+                <w:dstrike w:val="false"/>
+                <w:outline w:val="false"/>
+                <w:shadow w:val="false"/>
+                <w:color w:val="000000"/>
+                <w:sz w:val="24"/>
+                <w:szCs w:val="24"/>
+                <w:u w:val="none"/>
+              </w:rPr>
+              <w:drawing>
+                <wp:anchor behindDoc="0" distT="0" distB="0" distL="0" distR="0" simplePos="0" locked="0" layoutInCell="1" allowOverlap="1" relativeHeight="21">
+                  <wp:simplePos x="0" y="0"/>
+                  <wp:positionH relativeFrom="column">
+                    <wp:align>center</wp:align>
+                  </wp:positionH>
+                  <wp:positionV relativeFrom="paragraph">
+                    <wp:posOffset>635</wp:posOffset>
+                  </wp:positionV>
+                  <wp:extent cx="1659255" cy="1688465"/>
+                  <wp:effectExtent l="0" t="0" r="0" b="0"/>
+                  <wp:wrapTopAndBottom/>
+                  <wp:docPr id="8" name="Image7" descr=""/>
+                  <wp:cNvGraphicFramePr>
+                    <a:graphicFrameLocks xmlns:a="http://schemas.openxmlformats.org/drawingml/2006/main" noChangeAspect="1"/>
+                  </wp:cNvGraphicFramePr>
+                  <a:graphic xmlns:a="http://schemas.openxmlformats.org/drawingml/2006/main">
+                    <a:graphicData uri="http://schemas.openxmlformats.org/drawingml/2006/picture">
+                      <pic:pic xmlns:pic="http://schemas.openxmlformats.org/drawingml/2006/picture">
+                        <pic:nvPicPr>
+                          <pic:cNvPr id="8" name="Image7" descr=""/>
+                          <pic:cNvPicPr>
+                            <a:picLocks noChangeAspect="1" noChangeArrowheads="1"/>
+                          </pic:cNvPicPr>
+                        </pic:nvPicPr>
+                        <pic:blipFill>
+                          <a:blip r:embed="rId9"/>
+                          <a:stretch>
+                            <a:fillRect/>
+                          </a:stretch>
+                        </pic:blipFill>
+                        <pic:spPr bwMode="auto">
+                          <a:xfrm>
+                            <a:off x="0" y="0"/>
+                            <a:ext cx="1659255" cy="1688465"/>
+                          </a:xfrm>
+                          <a:prstGeom prst="rect">
+                            <a:avLst/>
+                          </a:prstGeom>
+                        </pic:spPr>
+                      </pic:pic>
+                    </a:graphicData>
+                  </a:graphic>
+                </wp:anchor>
+              </w:drawing>
+            </w:r>
+          </w:p>
+        </w:tc>
+        <w:tc>
+          <w:tcPr>
+            <w:tcW w:w="1862" w:type="dxa"/>
+            <w:tcBorders>
+              <w:bottom w:val="single" w:sz="6" w:space="0" w:color="999999"/>
+            </w:tcBorders>
+            <w:shd w:fill="EEEEEE" w:val="clear"/>
+          </w:tcPr>
+          <w:p>
+            <w:pPr>
+              <w:pStyle w:val="TableContents"/>
+              <w:jc w:val="center"/>
+              <w:rPr>
+                <w:rFonts w:ascii="Liberation Sans" w:hAnsi="Liberation Sans"/>
+                <w:b w:val="false"/>
+                <w:b w:val="false"/>
+                <w:bCs w:val="false"/>
+                <w:i w:val="false"/>
+                <w:i w:val="false"/>
+                <w:iCs w:val="false"/>
+                <w:strike w:val="false"/>
+                <w:dstrike w:val="false"/>
+                <w:outline w:val="false"/>
+                <w:shadow w:val="false"/>
+                <w:color w:val="000000"/>
+                <w:sz w:val="24"/>
+                <w:szCs w:val="24"/>
+                <w:u w:val="none"/>
+              </w:rPr>
+            </w:pPr>
+            <w:r>
+              <w:rPr>
+                <w:rFonts w:ascii="Liberation Sans" w:hAnsi="Liberation Sans"/>
+                <w:b w:val="false"/>
+                <w:bCs w:val="false"/>
+                <w:i w:val="false"/>
+                <w:iCs w:val="false"/>
+                <w:strike w:val="false"/>
+                <w:dstrike w:val="false"/>
+                <w:outline w:val="false"/>
+                <w:shadow w:val="false"/>
+                <w:color w:val="000000"/>
+                <w:sz w:val="24"/>
+                <w:szCs w:val="24"/>
+                <w:u w:val="none"/>
+              </w:rPr>
+              <w:t>Timer Intermediate Event</w:t>
+            </w:r>
+          </w:p>
+        </w:tc>
+        <w:tc>
+          <w:tcPr>
+            <w:tcW w:w="4538" w:type="dxa"/>
+            <w:tcBorders>
+              <w:bottom w:val="single" w:sz="6" w:space="0" w:color="999999"/>
+            </w:tcBorders>
+            <w:shd w:fill="EEEEEE" w:val="clear"/>
+          </w:tcPr>
+          <w:p>
+            <w:pPr>
+              <w:pStyle w:val="TableContents"/>
+              <w:jc w:val="left"/>
+              <w:rPr>
+                <w:rFonts w:ascii="Liberation Sans" w:hAnsi="Liberation Sans"/>
+                <w:b w:val="false"/>
+                <w:b w:val="false"/>
+                <w:bCs w:val="false"/>
+                <w:i w:val="false"/>
+                <w:i w:val="false"/>
+                <w:iCs w:val="false"/>
+                <w:strike w:val="false"/>
+                <w:dstrike w:val="false"/>
+                <w:outline w:val="false"/>
+                <w:shadow w:val="false"/>
+                <w:color w:val="000000"/>
+                <w:sz w:val="24"/>
+                <w:szCs w:val="24"/>
+                <w:u w:val="none"/>
+              </w:rPr>
+            </w:pPr>
+            <w:r>
+              <w:rPr>
+                <w:rFonts w:ascii="Liberation Sans" w:hAnsi="Liberation Sans"/>
+                <w:b w:val="false"/>
+                <w:bCs w:val="false"/>
+                <w:i w:val="false"/>
+                <w:iCs w:val="false"/>
+                <w:strike w:val="false"/>
+                <w:dstrike w:val="false"/>
+                <w:outline w:val="false"/>
+                <w:shadow w:val="false"/>
+                <w:color w:val="000000"/>
+                <w:sz w:val="24"/>
+                <w:szCs w:val="24"/>
+                <w:u w:val="none"/>
+              </w:rPr>
+              <w:t>Menunjukkan waktu tunggu dalam proses. ini dapat digunakan dalam aliran urutan atau dilampirkan ke batas-batas</w:t>
+            </w:r>
+            <w:r>
+              <w:rPr>
+                <w:rFonts w:ascii="Liberation Sans" w:hAnsi="Liberation Sans"/>
+                <w:b w:val="false"/>
+                <w:bCs w:val="false"/>
+                <w:i/>
+                <w:iCs/>
+                <w:strike w:val="false"/>
+                <w:dstrike w:val="false"/>
+                <w:outline w:val="false"/>
+                <w:shadow w:val="false"/>
+                <w:color w:val="000000"/>
+                <w:sz w:val="24"/>
+                <w:szCs w:val="24"/>
+                <w:u w:val="none"/>
+              </w:rPr>
+              <w:t xml:space="preserve"> </w:t>
+            </w:r>
+            <w:r>
+              <w:rPr>
+                <w:rFonts w:ascii="Liberation Sans" w:hAnsi="Liberation Sans"/>
+                <w:b w:val="false"/>
+                <w:bCs w:val="false"/>
+                <w:i/>
+                <w:iCs/>
+                <w:strike w:val="false"/>
+                <w:dstrike w:val="false"/>
+                <w:outline w:val="false"/>
+                <w:shadow w:val="false"/>
+                <w:color w:val="000000"/>
+                <w:sz w:val="24"/>
+                <w:szCs w:val="24"/>
+                <w:u w:val="none"/>
+              </w:rPr>
+              <w:t>activity</w:t>
+            </w:r>
+            <w:r>
+              <w:rPr>
+                <w:rFonts w:ascii="Liberation Sans" w:hAnsi="Liberation Sans"/>
+                <w:b w:val="false"/>
+                <w:bCs w:val="false"/>
+                <w:i/>
+                <w:iCs/>
+                <w:strike w:val="false"/>
+                <w:dstrike w:val="false"/>
+                <w:outline w:val="false"/>
+                <w:shadow w:val="false"/>
+                <w:color w:val="000000"/>
+                <w:sz w:val="24"/>
+                <w:szCs w:val="24"/>
+                <w:u w:val="none"/>
+              </w:rPr>
+              <w:t xml:space="preserve"> </w:t>
+            </w:r>
+            <w:r>
+              <w:rPr>
+                <w:rFonts w:ascii="Liberation Sans" w:hAnsi="Liberation Sans"/>
+                <w:b w:val="false"/>
+                <w:bCs w:val="false"/>
+                <w:i w:val="false"/>
+                <w:iCs w:val="false"/>
+                <w:strike w:val="false"/>
+                <w:dstrike w:val="false"/>
+                <w:outline w:val="false"/>
+                <w:shadow w:val="false"/>
+                <w:color w:val="000000"/>
+                <w:sz w:val="24"/>
+                <w:szCs w:val="24"/>
+                <w:u w:val="none"/>
+              </w:rPr>
+              <w:t xml:space="preserve">untuk menunjukkan </w:t>
+            </w:r>
+            <w:r>
+              <w:rPr>
+                <w:rFonts w:ascii="Liberation Sans" w:hAnsi="Liberation Sans"/>
+                <w:b w:val="false"/>
+                <w:bCs w:val="false"/>
+                <w:i/>
+                <w:iCs/>
+                <w:strike w:val="false"/>
+                <w:dstrike w:val="false"/>
+                <w:outline w:val="false"/>
+                <w:shadow w:val="false"/>
+                <w:color w:val="000000"/>
+                <w:sz w:val="24"/>
+                <w:szCs w:val="24"/>
+                <w:u w:val="none"/>
+              </w:rPr>
+              <w:t>expception flow</w:t>
+            </w:r>
+          </w:p>
+        </w:tc>
+      </w:tr>
+      <w:tr>
+        <w:trPr/>
+        <w:tc>
+          <w:tcPr>
+            <w:tcW w:w="625" w:type="dxa"/>
+            <w:tcBorders>
+              <w:bottom w:val="single" w:sz="6" w:space="0" w:color="999999"/>
+            </w:tcBorders>
+            <w:shd w:fill="EEEEEE" w:val="clear"/>
+          </w:tcPr>
+          <w:p>
+            <w:pPr>
+              <w:pStyle w:val="TableContents"/>
+              <w:jc w:val="center"/>
+              <w:rPr>
+                <w:rFonts w:ascii="Liberation Sans" w:hAnsi="Liberation Sans"/>
+                <w:b w:val="false"/>
+                <w:b w:val="false"/>
+                <w:bCs w:val="false"/>
+                <w:i w:val="false"/>
+                <w:i w:val="false"/>
+                <w:iCs w:val="false"/>
+                <w:strike w:val="false"/>
+                <w:dstrike w:val="false"/>
+                <w:outline w:val="false"/>
+                <w:shadow w:val="false"/>
+                <w:color w:val="000000"/>
+                <w:sz w:val="24"/>
+                <w:szCs w:val="24"/>
+                <w:u w:val="none"/>
+              </w:rPr>
+            </w:pPr>
+            <w:r>
+              <w:rPr>
+                <w:rFonts w:ascii="Liberation Sans" w:hAnsi="Liberation Sans"/>
+                <w:b w:val="false"/>
+                <w:bCs w:val="false"/>
+                <w:i w:val="false"/>
+                <w:iCs w:val="false"/>
+                <w:strike w:val="false"/>
+                <w:dstrike w:val="false"/>
+                <w:outline w:val="false"/>
+                <w:shadow w:val="false"/>
+                <w:color w:val="000000"/>
+                <w:sz w:val="24"/>
+                <w:szCs w:val="24"/>
+                <w:u w:val="none"/>
+              </w:rPr>
+              <w:t>7</w:t>
+            </w:r>
+          </w:p>
+        </w:tc>
+        <w:tc>
+          <w:tcPr>
+            <w:tcW w:w="2613" w:type="dxa"/>
+            <w:tcBorders>
+              <w:bottom w:val="single" w:sz="6" w:space="0" w:color="999999"/>
+            </w:tcBorders>
+            <w:shd w:fill="EEEEEE" w:val="clear"/>
+          </w:tcPr>
+          <w:p>
+            <w:pPr>
+              <w:pStyle w:val="TableContents"/>
+              <w:jc w:val="left"/>
+              <w:rPr>
+                <w:rFonts w:ascii="Liberation Sans" w:hAnsi="Liberation Sans"/>
+                <w:b w:val="false"/>
+                <w:b w:val="false"/>
+                <w:bCs w:val="false"/>
+                <w:i w:val="false"/>
+                <w:i w:val="false"/>
+                <w:iCs w:val="false"/>
+                <w:strike w:val="false"/>
+                <w:dstrike w:val="false"/>
+                <w:outline w:val="false"/>
+                <w:shadow w:val="false"/>
+                <w:color w:val="000000"/>
+                <w:sz w:val="24"/>
+                <w:szCs w:val="24"/>
+                <w:u w:val="none"/>
+              </w:rPr>
+            </w:pPr>
+            <w:r>
+              <w:rPr>
+                <w:rFonts w:ascii="Liberation Sans" w:hAnsi="Liberation Sans"/>
+                <w:b w:val="false"/>
+                <w:bCs w:val="false"/>
+                <w:i w:val="false"/>
+                <w:iCs w:val="false"/>
+                <w:strike w:val="false"/>
+                <w:dstrike w:val="false"/>
+                <w:outline w:val="false"/>
+                <w:shadow w:val="false"/>
+                <w:color w:val="000000"/>
+                <w:sz w:val="24"/>
+                <w:szCs w:val="24"/>
+                <w:u w:val="none"/>
+              </w:rPr>
+              <w:drawing>
+                <wp:anchor behindDoc="0" distT="0" distB="0" distL="0" distR="0" simplePos="0" locked="0" layoutInCell="1" allowOverlap="1" relativeHeight="22">
+                  <wp:simplePos x="0" y="0"/>
+                  <wp:positionH relativeFrom="column">
+                    <wp:align>center</wp:align>
+                  </wp:positionH>
+                  <wp:positionV relativeFrom="paragraph">
+                    <wp:posOffset>635</wp:posOffset>
+                  </wp:positionV>
+                  <wp:extent cx="1659255" cy="1036955"/>
+                  <wp:effectExtent l="0" t="0" r="0" b="0"/>
+                  <wp:wrapTopAndBottom/>
+                  <wp:docPr id="9" name="Image9" descr=""/>
+                  <wp:cNvGraphicFramePr>
+                    <a:graphicFrameLocks xmlns:a="http://schemas.openxmlformats.org/drawingml/2006/main" noChangeAspect="1"/>
+                  </wp:cNvGraphicFramePr>
+                  <a:graphic xmlns:a="http://schemas.openxmlformats.org/drawingml/2006/main">
+                    <a:graphicData uri="http://schemas.openxmlformats.org/drawingml/2006/picture">
+                      <pic:pic xmlns:pic="http://schemas.openxmlformats.org/drawingml/2006/picture">
+                        <pic:nvPicPr>
+                          <pic:cNvPr id="9" name="Image9" descr=""/>
+                          <pic:cNvPicPr>
+                            <a:picLocks noChangeAspect="1" noChangeArrowheads="1"/>
+                          </pic:cNvPicPr>
+                        </pic:nvPicPr>
+                        <pic:blipFill>
+                          <a:blip r:embed="rId10"/>
+                          <a:stretch>
+                            <a:fillRect/>
+                          </a:stretch>
+                        </pic:blipFill>
+                        <pic:spPr bwMode="auto">
+                          <a:xfrm>
+                            <a:off x="0" y="0"/>
+                            <a:ext cx="1659255" cy="1036955"/>
+                          </a:xfrm>
+                          <a:prstGeom prst="rect">
+                            <a:avLst/>
+                          </a:prstGeom>
+                        </pic:spPr>
+                      </pic:pic>
+                    </a:graphicData>
+                  </a:graphic>
+                </wp:anchor>
+              </w:drawing>
+            </w:r>
+          </w:p>
+        </w:tc>
+        <w:tc>
+          <w:tcPr>
+            <w:tcW w:w="1862" w:type="dxa"/>
+            <w:tcBorders>
+              <w:bottom w:val="single" w:sz="6" w:space="0" w:color="999999"/>
+            </w:tcBorders>
+            <w:shd w:fill="EEEEEE" w:val="clear"/>
+          </w:tcPr>
+          <w:p>
+            <w:pPr>
+              <w:pStyle w:val="TableContents"/>
+              <w:jc w:val="center"/>
+              <w:rPr>
+                <w:rFonts w:ascii="Liberation Sans" w:hAnsi="Liberation Sans"/>
+                <w:b w:val="false"/>
+                <w:b w:val="false"/>
+                <w:bCs w:val="false"/>
+                <w:i w:val="false"/>
+                <w:i w:val="false"/>
+                <w:iCs w:val="false"/>
+                <w:strike w:val="false"/>
+                <w:dstrike w:val="false"/>
+                <w:outline w:val="false"/>
+                <w:shadow w:val="false"/>
+                <w:color w:val="000000"/>
+                <w:sz w:val="24"/>
+                <w:szCs w:val="24"/>
+                <w:u w:val="none"/>
+              </w:rPr>
+            </w:pPr>
+            <w:r>
+              <w:rPr>
+                <w:rFonts w:ascii="Liberation Sans" w:hAnsi="Liberation Sans"/>
+                <w:b w:val="false"/>
+                <w:bCs w:val="false"/>
+                <w:i w:val="false"/>
+                <w:iCs w:val="false"/>
+                <w:strike w:val="false"/>
+                <w:dstrike w:val="false"/>
+                <w:outline w:val="false"/>
+                <w:shadow w:val="false"/>
+                <w:color w:val="000000"/>
+                <w:sz w:val="24"/>
+                <w:szCs w:val="24"/>
+                <w:u w:val="none"/>
+              </w:rPr>
+              <w:t>Message Flow</w:t>
+            </w:r>
+          </w:p>
+        </w:tc>
+        <w:tc>
+          <w:tcPr>
+            <w:tcW w:w="4538" w:type="dxa"/>
+            <w:tcBorders>
+              <w:bottom w:val="single" w:sz="6" w:space="0" w:color="999999"/>
+            </w:tcBorders>
+            <w:shd w:fill="EEEEEE" w:val="clear"/>
+          </w:tcPr>
+          <w:p>
+            <w:pPr>
+              <w:pStyle w:val="TableContents"/>
+              <w:jc w:val="left"/>
+              <w:rPr>
+                <w:rFonts w:ascii="Liberation Sans" w:hAnsi="Liberation Sans"/>
+                <w:b w:val="false"/>
+                <w:b w:val="false"/>
+                <w:bCs w:val="false"/>
+                <w:i w:val="false"/>
+                <w:i w:val="false"/>
+                <w:iCs w:val="false"/>
+                <w:strike w:val="false"/>
+                <w:dstrike w:val="false"/>
+                <w:outline w:val="false"/>
+                <w:shadow w:val="false"/>
+                <w:color w:val="000000"/>
+                <w:sz w:val="24"/>
+                <w:szCs w:val="24"/>
+                <w:u w:val="none"/>
+              </w:rPr>
+            </w:pPr>
+            <w:r>
+              <w:rPr>
+                <w:rFonts w:ascii="Liberation Sans" w:hAnsi="Liberation Sans"/>
+                <w:b w:val="false"/>
+                <w:bCs w:val="false"/>
+                <w:i/>
+                <w:iCs/>
+                <w:strike w:val="false"/>
+                <w:dstrike w:val="false"/>
+                <w:outline w:val="false"/>
+                <w:shadow w:val="false"/>
+                <w:color w:val="000000"/>
+                <w:sz w:val="24"/>
+                <w:szCs w:val="24"/>
+                <w:u w:val="none"/>
+              </w:rPr>
+              <w:t>Message flow</w:t>
+            </w:r>
+            <w:r>
+              <w:rPr>
+                <w:rFonts w:ascii="Liberation Sans" w:hAnsi="Liberation Sans"/>
+                <w:b w:val="false"/>
+                <w:bCs w:val="false"/>
+                <w:i w:val="false"/>
+                <w:iCs w:val="false"/>
+                <w:strike w:val="false"/>
+                <w:dstrike w:val="false"/>
+                <w:outline w:val="false"/>
+                <w:shadow w:val="false"/>
+                <w:color w:val="000000"/>
+                <w:sz w:val="24"/>
+                <w:szCs w:val="24"/>
+                <w:u w:val="none"/>
+              </w:rPr>
+              <w:t xml:space="preserve"> digunakan untuk menunjukkan aliran pesan antara dua entitas proses</w:t>
+            </w:r>
+          </w:p>
+        </w:tc>
+      </w:tr>
+      <w:tr>
+        <w:trPr/>
+        <w:tc>
+          <w:tcPr>
+            <w:tcW w:w="625" w:type="dxa"/>
+            <w:tcBorders>
+              <w:top w:val="single" w:sz="16" w:space="0" w:color="000000"/>
+              <w:bottom w:val="single" w:sz="16" w:space="0" w:color="000000"/>
+            </w:tcBorders>
+          </w:tcPr>
+          <w:p>
+            <w:pPr>
+              <w:pStyle w:val="TableContents"/>
+              <w:jc w:val="center"/>
+              <w:rPr>
+                <w:rFonts w:ascii="Liberation Sans" w:hAnsi="Liberation Sans"/>
+                <w:b/>
+                <w:b/>
+                <w:bCs/>
+                <w:i w:val="false"/>
+                <w:i w:val="false"/>
+                <w:iCs w:val="false"/>
+                <w:strike w:val="false"/>
+                <w:dstrike w:val="false"/>
+                <w:outline w:val="false"/>
+                <w:shadow w:val="false"/>
+                <w:color w:val="000000"/>
+                <w:sz w:val="24"/>
+                <w:szCs w:val="24"/>
+                <w:u w:val="none"/>
+              </w:rPr>
+            </w:pPr>
+            <w:r>
+              <w:rPr>
+                <w:rFonts w:ascii="Liberation Sans" w:hAnsi="Liberation Sans"/>
+                <w:b/>
+                <w:bCs/>
+                <w:i w:val="false"/>
+                <w:iCs w:val="false"/>
+                <w:strike w:val="false"/>
+                <w:dstrike w:val="false"/>
+                <w:outline w:val="false"/>
+                <w:shadow w:val="false"/>
+                <w:color w:val="000000"/>
+                <w:sz w:val="24"/>
+                <w:szCs w:val="24"/>
+                <w:u w:val="none"/>
+              </w:rPr>
+              <w:t>8</w:t>
+            </w:r>
+          </w:p>
+        </w:tc>
+        <w:tc>
+          <w:tcPr>
+            <w:tcW w:w="2613" w:type="dxa"/>
+            <w:tcBorders>
+              <w:top w:val="single" w:sz="16" w:space="0" w:color="000000"/>
+              <w:bottom w:val="single" w:sz="16" w:space="0" w:color="000000"/>
+            </w:tcBorders>
+          </w:tcPr>
+          <w:p>
+            <w:pPr>
+              <w:pStyle w:val="TableContents"/>
+              <w:jc w:val="left"/>
+              <w:rPr>
+                <w:rFonts w:ascii="Liberation Sans" w:hAnsi="Liberation Sans"/>
+                <w:b/>
+                <w:b/>
+                <w:bCs/>
+                <w:i w:val="false"/>
+                <w:i w:val="false"/>
+                <w:iCs w:val="false"/>
+                <w:strike w:val="false"/>
+                <w:dstrike w:val="false"/>
+                <w:outline w:val="false"/>
+                <w:shadow w:val="false"/>
+                <w:color w:val="000000"/>
+                <w:sz w:val="24"/>
+                <w:szCs w:val="24"/>
+                <w:u w:val="none"/>
+              </w:rPr>
+            </w:pPr>
+            <w:r>
+              <w:rPr>
+                <w:rFonts w:ascii="Liberation Sans" w:hAnsi="Liberation Sans"/>
+                <w:b/>
+                <w:bCs/>
+                <w:i w:val="false"/>
+                <w:iCs w:val="false"/>
+                <w:strike w:val="false"/>
+                <w:dstrike w:val="false"/>
+                <w:outline w:val="false"/>
+                <w:shadow w:val="false"/>
+                <w:color w:val="000000"/>
+                <w:sz w:val="24"/>
+                <w:szCs w:val="24"/>
+                <w:u w:val="none"/>
+              </w:rPr>
+              <w:drawing>
+                <wp:anchor behindDoc="0" distT="0" distB="0" distL="0" distR="0" simplePos="0" locked="0" layoutInCell="1" allowOverlap="1" relativeHeight="23">
+                  <wp:simplePos x="0" y="0"/>
+                  <wp:positionH relativeFrom="column">
+                    <wp:align>center</wp:align>
+                  </wp:positionH>
+                  <wp:positionV relativeFrom="paragraph">
+                    <wp:posOffset>635</wp:posOffset>
+                  </wp:positionV>
+                  <wp:extent cx="1659255" cy="1786255"/>
+                  <wp:effectExtent l="0" t="0" r="0" b="0"/>
+                  <wp:wrapTopAndBottom/>
+                  <wp:docPr id="10" name="Image10" descr=""/>
+                  <wp:cNvGraphicFramePr>
+                    <a:graphicFrameLocks xmlns:a="http://schemas.openxmlformats.org/drawingml/2006/main" noChangeAspect="1"/>
+                  </wp:cNvGraphicFramePr>
+                  <a:graphic xmlns:a="http://schemas.openxmlformats.org/drawingml/2006/main">
+                    <a:graphicData uri="http://schemas.openxmlformats.org/drawingml/2006/picture">
+                      <pic:pic xmlns:pic="http://schemas.openxmlformats.org/drawingml/2006/picture">
+                        <pic:nvPicPr>
+                          <pic:cNvPr id="10" name="Image10" descr=""/>
+                          <pic:cNvPicPr>
+                            <a:picLocks noChangeAspect="1" noChangeArrowheads="1"/>
+                          </pic:cNvPicPr>
+                        </pic:nvPicPr>
+                        <pic:blipFill>
+                          <a:blip r:embed="rId11"/>
+                          <a:stretch>
+                            <a:fillRect/>
+                          </a:stretch>
+                        </pic:blipFill>
+                        <pic:spPr bwMode="auto">
+                          <a:xfrm>
+                            <a:off x="0" y="0"/>
+                            <a:ext cx="1659255" cy="1786255"/>
+                          </a:xfrm>
+                          <a:prstGeom prst="rect">
+                            <a:avLst/>
+                          </a:prstGeom>
+                        </pic:spPr>
+                      </pic:pic>
+                    </a:graphicData>
+                  </a:graphic>
+                </wp:anchor>
+              </w:drawing>
+            </w:r>
+          </w:p>
+        </w:tc>
+        <w:tc>
+          <w:tcPr>
+            <w:tcW w:w="1862" w:type="dxa"/>
+            <w:tcBorders>
+              <w:top w:val="single" w:sz="16" w:space="0" w:color="000000"/>
+              <w:bottom w:val="single" w:sz="16" w:space="0" w:color="000000"/>
+            </w:tcBorders>
+          </w:tcPr>
+          <w:p>
+            <w:pPr>
+              <w:pStyle w:val="TableContents"/>
+              <w:jc w:val="center"/>
+              <w:rPr>
+                <w:rFonts w:ascii="Liberation Sans" w:hAnsi="Liberation Sans"/>
+                <w:b/>
+                <w:b/>
+                <w:bCs/>
+                <w:i w:val="false"/>
+                <w:i w:val="false"/>
+                <w:iCs w:val="false"/>
+                <w:strike w:val="false"/>
+                <w:dstrike w:val="false"/>
+                <w:outline w:val="false"/>
+                <w:shadow w:val="false"/>
+                <w:color w:val="000000"/>
+                <w:sz w:val="24"/>
+                <w:szCs w:val="24"/>
+                <w:u w:val="none"/>
+              </w:rPr>
+            </w:pPr>
+            <w:r>
+              <w:rPr>
+                <w:rFonts w:ascii="Liberation Sans" w:hAnsi="Liberation Sans"/>
+                <w:b/>
+                <w:bCs/>
+                <w:i w:val="false"/>
+                <w:iCs w:val="false"/>
+                <w:strike w:val="false"/>
+                <w:dstrike w:val="false"/>
+                <w:outline w:val="false"/>
+                <w:shadow w:val="false"/>
+                <w:color w:val="000000"/>
+                <w:sz w:val="24"/>
+                <w:szCs w:val="24"/>
+                <w:u w:val="none"/>
+              </w:rPr>
+              <w:t>Parallel Gateway</w:t>
+            </w:r>
+          </w:p>
+        </w:tc>
+        <w:tc>
+          <w:tcPr>
+            <w:tcW w:w="4538" w:type="dxa"/>
+            <w:tcBorders>
+              <w:top w:val="single" w:sz="16" w:space="0" w:color="000000"/>
+              <w:bottom w:val="single" w:sz="16" w:space="0" w:color="000000"/>
+            </w:tcBorders>
+          </w:tcPr>
+          <w:p>
+            <w:pPr>
+              <w:pStyle w:val="TableContents"/>
+              <w:jc w:val="left"/>
+              <w:rPr>
+                <w:rFonts w:ascii="Liberation Sans" w:hAnsi="Liberation Sans"/>
+                <w:b w:val="false"/>
+                <w:b w:val="false"/>
+                <w:bCs w:val="false"/>
+                <w:i w:val="false"/>
+                <w:i w:val="false"/>
+                <w:iCs w:val="false"/>
+                <w:strike w:val="false"/>
+                <w:dstrike w:val="false"/>
+                <w:outline w:val="false"/>
+                <w:shadow w:val="false"/>
+                <w:color w:val="000000"/>
+                <w:sz w:val="24"/>
+                <w:szCs w:val="24"/>
+                <w:u w:val="none"/>
+              </w:rPr>
+            </w:pPr>
+            <w:r>
+              <w:rPr>
+                <w:rFonts w:ascii="Liberation Sans" w:hAnsi="Liberation Sans"/>
+                <w:b w:val="false"/>
+                <w:bCs w:val="false"/>
+                <w:i w:val="false"/>
+                <w:iCs w:val="false"/>
+                <w:strike w:val="false"/>
+                <w:dstrike w:val="false"/>
+                <w:outline w:val="false"/>
+                <w:shadow w:val="false"/>
+                <w:color w:val="000000"/>
+                <w:sz w:val="24"/>
+                <w:szCs w:val="24"/>
+                <w:u w:val="none"/>
+              </w:rPr>
+              <w:t xml:space="preserve">Digunakan untuk membuat aliran </w:t>
+            </w:r>
+            <w:r>
+              <w:rPr>
+                <w:rFonts w:ascii="Liberation Sans" w:hAnsi="Liberation Sans"/>
+                <w:b w:val="false"/>
+                <w:bCs w:val="false"/>
+                <w:i/>
+                <w:iCs/>
+                <w:strike w:val="false"/>
+                <w:dstrike w:val="false"/>
+                <w:outline w:val="false"/>
+                <w:shadow w:val="false"/>
+                <w:color w:val="000000"/>
+                <w:sz w:val="24"/>
+                <w:szCs w:val="24"/>
+                <w:u w:val="none"/>
+              </w:rPr>
+              <w:t xml:space="preserve">parallel. </w:t>
+            </w:r>
+            <w:r>
+              <w:rPr>
+                <w:rFonts w:ascii="Liberation Sans" w:hAnsi="Liberation Sans"/>
+                <w:b w:val="false"/>
+                <w:bCs w:val="false"/>
+                <w:i w:val="false"/>
+                <w:iCs w:val="false"/>
+                <w:strike w:val="false"/>
+                <w:dstrike w:val="false"/>
+                <w:outline w:val="false"/>
+                <w:shadow w:val="false"/>
+                <w:color w:val="000000"/>
+                <w:sz w:val="24"/>
+                <w:szCs w:val="24"/>
+                <w:u w:val="none"/>
+              </w:rPr>
+              <w:t xml:space="preserve">Sebagai tindakan digunakan untuk menyinkronkan beberapa jalur </w:t>
+            </w:r>
+            <w:r>
+              <w:rPr>
+                <w:rFonts w:ascii="Liberation Sans" w:hAnsi="Liberation Sans"/>
+                <w:b w:val="false"/>
+                <w:bCs w:val="false"/>
+                <w:i/>
+                <w:iCs/>
+                <w:strike w:val="false"/>
+                <w:dstrike w:val="false"/>
+                <w:outline w:val="false"/>
+                <w:shadow w:val="false"/>
+                <w:color w:val="000000"/>
+                <w:sz w:val="24"/>
+                <w:szCs w:val="24"/>
+                <w:u w:val="none"/>
+              </w:rPr>
+              <w:t xml:space="preserve">parallel </w:t>
+            </w:r>
+            <w:r>
+              <w:rPr>
+                <w:rFonts w:ascii="Liberation Sans" w:hAnsi="Liberation Sans"/>
+                <w:b w:val="false"/>
+                <w:bCs w:val="false"/>
+                <w:i w:val="false"/>
+                <w:iCs w:val="false"/>
+                <w:strike w:val="false"/>
+                <w:dstrike w:val="false"/>
+                <w:outline w:val="false"/>
+                <w:shadow w:val="false"/>
+                <w:color w:val="000000"/>
+                <w:sz w:val="24"/>
+                <w:szCs w:val="24"/>
+                <w:u w:val="none"/>
+              </w:rPr>
+              <w:t>menjadi satu. Aliran terus berlanjut ketika semua aliran urutan masuk telah mencapai</w:t>
+            </w:r>
+            <w:r>
+              <w:rPr>
+                <w:rFonts w:ascii="Liberation Sans" w:hAnsi="Liberation Sans"/>
+                <w:b w:val="false"/>
+                <w:bCs w:val="false"/>
+                <w:i/>
+                <w:iCs/>
+                <w:strike w:val="false"/>
+                <w:dstrike w:val="false"/>
+                <w:outline w:val="false"/>
+                <w:shadow w:val="false"/>
+                <w:color w:val="000000"/>
+                <w:sz w:val="24"/>
+                <w:szCs w:val="24"/>
+                <w:u w:val="none"/>
+              </w:rPr>
+              <w:t xml:space="preserve"> gateway</w:t>
+            </w:r>
+          </w:p>
+        </w:tc>
+      </w:tr>
+      <w:tr>
+        <w:trPr/>
+        <w:tc>
+          <w:tcPr>
+            <w:tcW w:w="625" w:type="dxa"/>
+            <w:tcBorders>
+              <w:bottom w:val="single" w:sz="6" w:space="0" w:color="999999"/>
+            </w:tcBorders>
+            <w:shd w:fill="EEEEEE" w:val="clear"/>
+          </w:tcPr>
+          <w:p>
+            <w:pPr>
+              <w:pStyle w:val="TableContents"/>
+              <w:jc w:val="center"/>
+              <w:rPr>
+                <w:rFonts w:ascii="Liberation Sans" w:hAnsi="Liberation Sans"/>
+                <w:b w:val="false"/>
+                <w:b w:val="false"/>
+                <w:bCs w:val="false"/>
+                <w:i w:val="false"/>
+                <w:i w:val="false"/>
+                <w:iCs w:val="false"/>
+                <w:strike w:val="false"/>
+                <w:dstrike w:val="false"/>
+                <w:outline w:val="false"/>
+                <w:shadow w:val="false"/>
+                <w:color w:val="000000"/>
+                <w:sz w:val="24"/>
+                <w:szCs w:val="24"/>
+                <w:u w:val="none"/>
+              </w:rPr>
+            </w:pPr>
+            <w:r>
+              <w:rPr>
+                <w:rFonts w:ascii="Liberation Sans" w:hAnsi="Liberation Sans"/>
+                <w:b w:val="false"/>
+                <w:bCs w:val="false"/>
+                <w:i w:val="false"/>
+                <w:iCs w:val="false"/>
+                <w:strike w:val="false"/>
+                <w:dstrike w:val="false"/>
+                <w:outline w:val="false"/>
+                <w:shadow w:val="false"/>
+                <w:color w:val="000000"/>
+                <w:sz w:val="24"/>
+                <w:szCs w:val="24"/>
+                <w:u w:val="none"/>
+              </w:rPr>
+              <w:t>9</w:t>
+            </w:r>
+          </w:p>
+        </w:tc>
+        <w:tc>
+          <w:tcPr>
+            <w:tcW w:w="2613" w:type="dxa"/>
+            <w:tcBorders>
+              <w:bottom w:val="single" w:sz="6" w:space="0" w:color="999999"/>
+            </w:tcBorders>
+            <w:shd w:fill="EEEEEE" w:val="clear"/>
+          </w:tcPr>
+          <w:p>
+            <w:pPr>
+              <w:pStyle w:val="TableContents"/>
+              <w:jc w:val="left"/>
+              <w:rPr>
+                <w:rFonts w:ascii="Liberation Sans" w:hAnsi="Liberation Sans"/>
+                <w:b w:val="false"/>
+                <w:b w:val="false"/>
+                <w:bCs w:val="false"/>
+                <w:i w:val="false"/>
+                <w:i w:val="false"/>
+                <w:iCs w:val="false"/>
+                <w:strike w:val="false"/>
+                <w:dstrike w:val="false"/>
+                <w:outline w:val="false"/>
+                <w:shadow w:val="false"/>
+                <w:color w:val="000000"/>
+                <w:sz w:val="24"/>
+                <w:szCs w:val="24"/>
+                <w:u w:val="none"/>
+              </w:rPr>
+            </w:pPr>
+            <w:r>
+              <w:rPr>
+                <w:rFonts w:ascii="Liberation Sans" w:hAnsi="Liberation Sans"/>
+                <w:b w:val="false"/>
+                <w:bCs w:val="false"/>
+                <w:i w:val="false"/>
+                <w:iCs w:val="false"/>
+                <w:strike w:val="false"/>
+                <w:dstrike w:val="false"/>
+                <w:outline w:val="false"/>
+                <w:shadow w:val="false"/>
+                <w:color w:val="000000"/>
+                <w:sz w:val="24"/>
+                <w:szCs w:val="24"/>
+                <w:u w:val="none"/>
+              </w:rPr>
+              <w:drawing>
+                <wp:anchor behindDoc="0" distT="0" distB="0" distL="0" distR="0" simplePos="0" locked="0" layoutInCell="1" allowOverlap="1" relativeHeight="24">
+                  <wp:simplePos x="0" y="0"/>
+                  <wp:positionH relativeFrom="column">
+                    <wp:align>center</wp:align>
+                  </wp:positionH>
+                  <wp:positionV relativeFrom="paragraph">
+                    <wp:posOffset>635</wp:posOffset>
+                  </wp:positionV>
+                  <wp:extent cx="1527810" cy="1569720"/>
+                  <wp:effectExtent l="0" t="0" r="0" b="0"/>
+                  <wp:wrapTopAndBottom/>
+                  <wp:docPr id="11" name="Image11" descr=""/>
+                  <wp:cNvGraphicFramePr>
+                    <a:graphicFrameLocks xmlns:a="http://schemas.openxmlformats.org/drawingml/2006/main" noChangeAspect="1"/>
+                  </wp:cNvGraphicFramePr>
+                  <a:graphic xmlns:a="http://schemas.openxmlformats.org/drawingml/2006/main">
+                    <a:graphicData uri="http://schemas.openxmlformats.org/drawingml/2006/picture">
+                      <pic:pic xmlns:pic="http://schemas.openxmlformats.org/drawingml/2006/picture">
+                        <pic:nvPicPr>
+                          <pic:cNvPr id="11" name="Image11" descr=""/>
+                          <pic:cNvPicPr>
+                            <a:picLocks noChangeAspect="1" noChangeArrowheads="1"/>
+                          </pic:cNvPicPr>
+                        </pic:nvPicPr>
+                        <pic:blipFill>
+                          <a:blip r:embed="rId12"/>
+                          <a:stretch>
+                            <a:fillRect/>
+                          </a:stretch>
+                        </pic:blipFill>
+                        <pic:spPr bwMode="auto">
+                          <a:xfrm>
+                            <a:off x="0" y="0"/>
+                            <a:ext cx="1527810" cy="1569720"/>
+                          </a:xfrm>
+                          <a:prstGeom prst="rect">
+                            <a:avLst/>
+                          </a:prstGeom>
+                        </pic:spPr>
+                      </pic:pic>
+                    </a:graphicData>
+                  </a:graphic>
+                </wp:anchor>
+              </w:drawing>
+            </w:r>
+          </w:p>
+        </w:tc>
+        <w:tc>
+          <w:tcPr>
+            <w:tcW w:w="1862" w:type="dxa"/>
+            <w:tcBorders>
+              <w:bottom w:val="single" w:sz="6" w:space="0" w:color="999999"/>
+            </w:tcBorders>
+            <w:shd w:fill="EEEEEE" w:val="clear"/>
+          </w:tcPr>
+          <w:p>
+            <w:pPr>
+              <w:pStyle w:val="TableContents"/>
+              <w:jc w:val="left"/>
+              <w:rPr>
+                <w:rFonts w:ascii="Liberation Sans" w:hAnsi="Liberation Sans"/>
+                <w:b w:val="false"/>
+                <w:b w:val="false"/>
+                <w:bCs w:val="false"/>
+                <w:i w:val="false"/>
+                <w:i w:val="false"/>
+                <w:iCs w:val="false"/>
+                <w:strike w:val="false"/>
+                <w:dstrike w:val="false"/>
+                <w:outline w:val="false"/>
+                <w:shadow w:val="false"/>
+                <w:color w:val="000000"/>
+                <w:sz w:val="24"/>
+                <w:szCs w:val="24"/>
+                <w:u w:val="none"/>
+              </w:rPr>
+            </w:pPr>
+            <w:r>
+              <w:rPr>
+                <w:rFonts w:ascii="Liberation Sans" w:hAnsi="Liberation Sans"/>
+                <w:b w:val="false"/>
+                <w:bCs w:val="false"/>
+                <w:i w:val="false"/>
+                <w:iCs w:val="false"/>
+                <w:strike w:val="false"/>
+                <w:dstrike w:val="false"/>
+                <w:outline w:val="false"/>
+                <w:shadow w:val="false"/>
+                <w:color w:val="000000"/>
+                <w:sz w:val="24"/>
+                <w:szCs w:val="24"/>
+                <w:u w:val="none"/>
+              </w:rPr>
+              <w:t>Exclusive Event-Based Gateway</w:t>
+            </w:r>
+          </w:p>
+        </w:tc>
+        <w:tc>
+          <w:tcPr>
+            <w:tcW w:w="4538" w:type="dxa"/>
+            <w:tcBorders>
+              <w:bottom w:val="single" w:sz="6" w:space="0" w:color="999999"/>
+            </w:tcBorders>
+            <w:shd w:fill="EEEEEE" w:val="clear"/>
+          </w:tcPr>
+          <w:p>
+            <w:pPr>
+              <w:pStyle w:val="TableContents"/>
+              <w:jc w:val="left"/>
+              <w:rPr>
+                <w:rFonts w:ascii="Liberation Sans" w:hAnsi="Liberation Sans"/>
+                <w:b w:val="false"/>
+                <w:b w:val="false"/>
+                <w:bCs w:val="false"/>
+                <w:i w:val="false"/>
+                <w:i w:val="false"/>
+                <w:iCs w:val="false"/>
+                <w:strike w:val="false"/>
+                <w:dstrike w:val="false"/>
+                <w:outline w:val="false"/>
+                <w:shadow w:val="false"/>
+                <w:color w:val="000000"/>
+                <w:sz w:val="24"/>
+                <w:szCs w:val="24"/>
+                <w:u w:val="none"/>
+              </w:rPr>
+            </w:pPr>
+            <w:r>
+              <w:rPr>
+                <w:rFonts w:ascii="Liberation Sans" w:hAnsi="Liberation Sans"/>
+                <w:b w:val="false"/>
+                <w:bCs w:val="false"/>
+                <w:i w:val="false"/>
+                <w:iCs w:val="false"/>
+                <w:strike w:val="false"/>
+                <w:dstrike w:val="false"/>
+                <w:outline w:val="false"/>
+                <w:shadow w:val="false"/>
+                <w:color w:val="000000"/>
+                <w:sz w:val="24"/>
+                <w:szCs w:val="24"/>
+                <w:u w:val="none"/>
+              </w:rPr>
+              <w:t>Mengizinkan membuat proses. jika salah satu dari kejadian berikutnya terjadi, contoh proses baru akan dibuat</w:t>
+            </w:r>
+          </w:p>
+        </w:tc>
+      </w:tr>
+      <w:tr>
+        <w:trPr/>
+        <w:tc>
+          <w:tcPr>
+            <w:tcW w:w="625" w:type="dxa"/>
+            <w:tcBorders>
+              <w:top w:val="single" w:sz="6" w:space="0" w:color="999999"/>
+              <w:bottom w:val="single" w:sz="16" w:space="0" w:color="000000"/>
+            </w:tcBorders>
+          </w:tcPr>
+          <w:p>
+            <w:pPr>
+              <w:pStyle w:val="TableContents"/>
+              <w:jc w:val="left"/>
+              <w:rPr>
+                <w:rFonts w:ascii="Liberation Sans" w:hAnsi="Liberation Sans"/>
+                <w:b w:val="false"/>
+                <w:b w:val="false"/>
+                <w:bCs w:val="false"/>
+                <w:i w:val="false"/>
+                <w:i w:val="false"/>
+                <w:iCs w:val="false"/>
+                <w:strike w:val="false"/>
+                <w:dstrike w:val="false"/>
+                <w:outline w:val="false"/>
+                <w:shadow w:val="false"/>
+                <w:color w:val="000000"/>
+                <w:sz w:val="24"/>
+                <w:szCs w:val="24"/>
+                <w:u w:val="none"/>
+              </w:rPr>
+            </w:pPr>
+            <w:r>
+              <w:rPr>
+                <w:rFonts w:ascii="Liberation Sans" w:hAnsi="Liberation Sans"/>
+                <w:b w:val="false"/>
+                <w:bCs w:val="false"/>
+                <w:i w:val="false"/>
+                <w:iCs w:val="false"/>
+                <w:strike w:val="false"/>
+                <w:dstrike w:val="false"/>
+                <w:outline w:val="false"/>
+                <w:shadow w:val="false"/>
+                <w:color w:val="000000"/>
+                <w:sz w:val="24"/>
+                <w:szCs w:val="24"/>
+                <w:u w:val="none"/>
+              </w:rPr>
+            </w:r>
+          </w:p>
+        </w:tc>
+        <w:tc>
+          <w:tcPr>
+            <w:tcW w:w="2613" w:type="dxa"/>
+            <w:tcBorders>
+              <w:top w:val="single" w:sz="6" w:space="0" w:color="999999"/>
+              <w:bottom w:val="single" w:sz="16" w:space="0" w:color="000000"/>
+            </w:tcBorders>
+          </w:tcPr>
+          <w:p>
+            <w:pPr>
+              <w:pStyle w:val="TableContents"/>
+              <w:jc w:val="left"/>
+              <w:rPr>
+                <w:rFonts w:ascii="Liberation Sans" w:hAnsi="Liberation Sans"/>
+                <w:b w:val="false"/>
+                <w:b w:val="false"/>
+                <w:bCs w:val="false"/>
+                <w:i w:val="false"/>
+                <w:i w:val="false"/>
+                <w:iCs w:val="false"/>
+                <w:strike w:val="false"/>
+                <w:dstrike w:val="false"/>
+                <w:outline w:val="false"/>
+                <w:shadow w:val="false"/>
+                <w:color w:val="000000"/>
+                <w:sz w:val="24"/>
+                <w:szCs w:val="24"/>
+                <w:u w:val="none"/>
+              </w:rPr>
+            </w:pPr>
+            <w:r>
+              <w:rPr>
+                <w:rFonts w:ascii="Liberation Sans" w:hAnsi="Liberation Sans"/>
+                <w:b w:val="false"/>
+                <w:bCs w:val="false"/>
+                <w:i w:val="false"/>
+                <w:iCs w:val="false"/>
+                <w:strike w:val="false"/>
+                <w:dstrike w:val="false"/>
+                <w:outline w:val="false"/>
+                <w:shadow w:val="false"/>
+                <w:color w:val="000000"/>
+                <w:sz w:val="24"/>
+                <w:szCs w:val="24"/>
+                <w:u w:val="none"/>
+              </w:rPr>
+            </w:r>
+          </w:p>
+        </w:tc>
+        <w:tc>
+          <w:tcPr>
+            <w:tcW w:w="1862" w:type="dxa"/>
+            <w:tcBorders>
+              <w:top w:val="single" w:sz="6" w:space="0" w:color="999999"/>
+              <w:bottom w:val="single" w:sz="16" w:space="0" w:color="000000"/>
+            </w:tcBorders>
+          </w:tcPr>
+          <w:p>
+            <w:pPr>
+              <w:pStyle w:val="TableContents"/>
+              <w:jc w:val="left"/>
+              <w:rPr>
+                <w:rFonts w:ascii="Liberation Sans" w:hAnsi="Liberation Sans"/>
+                <w:b w:val="false"/>
+                <w:b w:val="false"/>
+                <w:bCs w:val="false"/>
+                <w:i w:val="false"/>
+                <w:i w:val="false"/>
+                <w:iCs w:val="false"/>
+                <w:strike w:val="false"/>
+                <w:dstrike w:val="false"/>
+                <w:outline w:val="false"/>
+                <w:shadow w:val="false"/>
+                <w:color w:val="000000"/>
+                <w:sz w:val="24"/>
+                <w:szCs w:val="24"/>
+                <w:u w:val="none"/>
+              </w:rPr>
+            </w:pPr>
+            <w:r>
+              <w:rPr>
+                <w:rFonts w:ascii="Liberation Sans" w:hAnsi="Liberation Sans"/>
+                <w:b w:val="false"/>
+                <w:bCs w:val="false"/>
+                <w:i w:val="false"/>
+                <w:iCs w:val="false"/>
+                <w:strike w:val="false"/>
+                <w:dstrike w:val="false"/>
+                <w:outline w:val="false"/>
+                <w:shadow w:val="false"/>
+                <w:color w:val="000000"/>
+                <w:sz w:val="24"/>
+                <w:szCs w:val="24"/>
+                <w:u w:val="none"/>
+              </w:rPr>
+            </w:r>
+          </w:p>
+        </w:tc>
+        <w:tc>
+          <w:tcPr>
+            <w:tcW w:w="4538" w:type="dxa"/>
+            <w:tcBorders>
+              <w:top w:val="single" w:sz="6" w:space="0" w:color="999999"/>
+              <w:bottom w:val="single" w:sz="16" w:space="0" w:color="000000"/>
+            </w:tcBorders>
+          </w:tcPr>
+          <w:p>
+            <w:pPr>
+              <w:pStyle w:val="TableContents"/>
+              <w:jc w:val="left"/>
+              <w:rPr>
+                <w:rFonts w:ascii="Liberation Sans" w:hAnsi="Liberation Sans"/>
+                <w:b w:val="false"/>
+                <w:b w:val="false"/>
+                <w:bCs w:val="false"/>
+                <w:i w:val="false"/>
+                <w:i w:val="false"/>
+                <w:iCs w:val="false"/>
+                <w:strike w:val="false"/>
+                <w:dstrike w:val="false"/>
+                <w:outline w:val="false"/>
+                <w:shadow w:val="false"/>
+                <w:color w:val="000000"/>
+                <w:sz w:val="24"/>
+                <w:szCs w:val="24"/>
+                <w:u w:val="none"/>
+              </w:rPr>
+            </w:pPr>
+            <w:r>
+              <w:rPr>
+                <w:rFonts w:ascii="Liberation Sans" w:hAnsi="Liberation Sans"/>
+                <w:b w:val="false"/>
+                <w:bCs w:val="false"/>
+                <w:i w:val="false"/>
+                <w:iCs w:val="false"/>
+                <w:strike w:val="false"/>
+                <w:dstrike w:val="false"/>
+                <w:outline w:val="false"/>
+                <w:shadow w:val="false"/>
+                <w:color w:val="000000"/>
+                <w:sz w:val="24"/>
+                <w:szCs w:val="24"/>
+                <w:u w:val="none"/>
+              </w:rPr>
+            </w:r>
+          </w:p>
+        </w:tc>
+      </w:tr>
+    </w:tbl>
+    <w:p>
+      <w:pPr>
+        <w:pStyle w:val="TextBody"/>
+        <w:numPr>
+          <w:ilvl w:val="0"/>
+          <w:numId w:val="2"/>
+        </w:numPr>
         <w:rPr>
           <w:b/>
           <w:b/>
-        </w:rPr>
-      </w:pPr>
-      <w:r>
+          <w:bCs/>
+        </w:rPr>
+      </w:pPr>
+      <w:r>
+        <w:rPr>
+          <w:b/>
+          <w:bCs/>
+        </w:rPr>
+        <w:t>Flow Object</w:t>
+      </w:r>
+    </w:p>
+    <w:p>
+      <w:pPr>
+        <w:pStyle w:val="TextBody"/>
+        <w:numPr>
+          <w:ilvl w:val="1"/>
+          <w:numId w:val="2"/>
+        </w:numPr>
+        <w:jc w:val="both"/>
         <w:rPr/>
+      </w:pPr>
+      <w:r>
+        <w:rPr>
+          <w:i/>
+          <w:iCs/>
+        </w:rPr>
+        <w:t>Event</w:t>
+      </w:r>
+      <w:r>
+        <w:rPr/>
+        <w:t>. Event direpresentasikan dalam bentuk lingkaran dan menjelaskan apa yang terjadi saat itu. Ada dua jenis event, yaitu start, intermediate, dan end. Event-event ini mempengaruhi alur proses alur proses dan biasanya menyebabkan terjadinya kejadian (trigger) atau sebuah dampak (result). Masing – masing mewakili kejadian dimulainya proses bisnis, interupsi proses bisnis, dan akhir dari proses bisnis. Untuk setiap jenis event tersebut sendiri terbagi atas beberapa jenis, misalnya message start, yang dilambangkan seperti start event namun mendapatkan tambahan lambang amplop di dalamnya, yang berarti ada pesan event tersebut dimulai dengan masuknya pesan.</w:t>
+      </w:r>
+    </w:p>
+    <w:p>
+      <w:pPr>
+        <w:pStyle w:val="TextBody"/>
+        <w:numPr>
+          <w:ilvl w:val="1"/>
+          <w:numId w:val="2"/>
+        </w:numPr>
+        <w:jc w:val="both"/>
+        <w:rPr>
+          <w:i/>
+          <w:i/>
+          <w:iCs/>
+        </w:rPr>
+      </w:pPr>
+      <w:r>
+        <w:rPr>
+          <w:i/>
+          <w:iCs/>
+        </w:rPr>
+        <w:t xml:space="preserve">Activity. </w:t>
+      </w:r>
+      <w:r>
+        <w:rPr>
+          <w:i w:val="false"/>
+          <w:iCs w:val="false"/>
+        </w:rPr>
+        <w:t>Activity merepresentasikan pekerjaan (task) yang harus diselesaikan. Ada 4 macam activity, yaitu task, looping task, sub process, dan looping subprocess.</w:t>
+      </w:r>
+    </w:p>
+    <w:p>
+      <w:pPr>
+        <w:pStyle w:val="TextBody"/>
+        <w:numPr>
+          <w:ilvl w:val="0"/>
+          <w:numId w:val="2"/>
+        </w:numPr>
+        <w:jc w:val="both"/>
+        <w:rPr>
+          <w:b/>
+          <w:b/>
+          <w:bCs/>
+          <w:i/>
+          <w:i/>
+          <w:iCs/>
+        </w:rPr>
+      </w:pPr>
+      <w:r>
+        <w:rPr>
+          <w:b/>
+          <w:bCs/>
+          <w:i w:val="false"/>
+          <w:iCs w:val="false"/>
+        </w:rPr>
+        <w:t xml:space="preserve">Connecting Object. </w:t>
+      </w:r>
+      <w:r>
+        <w:rPr>
+          <w:b w:val="false"/>
+          <w:bCs w:val="false"/>
+          <w:i/>
+          <w:iCs/>
+        </w:rPr>
+        <w:t>Connecting object</w:t>
+      </w:r>
+      <w:r>
+        <w:rPr>
+          <w:b w:val="false"/>
+          <w:bCs w:val="false"/>
+          <w:i w:val="false"/>
+          <w:iCs w:val="false"/>
+        </w:rPr>
+        <w:t xml:space="preserve"> merupakan aliran pesan antar proses dimana satu kejadian dengan kejadian yang lain saling berhubungan dan merepresentasikan dari hubungan tersebut. Adapun simbol - simbol atau gambar dalam penulisan connecting object ada 3 jenis yaitu sebagai berikut.</w:t>
+      </w:r>
+    </w:p>
+    <w:p>
+      <w:pPr>
+        <w:pStyle w:val="TextBody"/>
+        <w:numPr>
+          <w:ilvl w:val="1"/>
+          <w:numId w:val="2"/>
+        </w:numPr>
+        <w:jc w:val="both"/>
+        <w:rPr>
+          <w:b w:val="false"/>
+          <w:b w:val="false"/>
+          <w:bCs w:val="false"/>
+          <w:i/>
+          <w:i/>
+          <w:iCs/>
+        </w:rPr>
+      </w:pPr>
+      <w:r>
+        <w:rPr>
+          <w:b w:val="false"/>
+          <w:bCs w:val="false"/>
+          <w:i/>
+          <w:iCs/>
+        </w:rPr>
+        <w:t>Sequence flow, m</w:t>
+      </w:r>
+      <w:r>
+        <w:rPr>
+          <w:b w:val="false"/>
+          <w:bCs w:val="false"/>
+          <w:i w:val="false"/>
+          <w:iCs w:val="false"/>
+        </w:rPr>
+        <w:t xml:space="preserve">erepresentasikan pilihan </w:t>
+      </w:r>
+      <w:r>
+        <w:rPr>
+          <w:b w:val="false"/>
+          <w:bCs w:val="false"/>
+          <w:i/>
+          <w:iCs/>
+        </w:rPr>
+        <w:t>default</w:t>
+      </w:r>
+      <w:r>
+        <w:rPr>
+          <w:b w:val="false"/>
+          <w:bCs w:val="false"/>
+          <w:i w:val="false"/>
+          <w:iCs w:val="false"/>
+        </w:rPr>
+        <w:t xml:space="preserve"> untuk menjalankan proses</w:t>
+      </w:r>
+    </w:p>
+    <w:p>
+      <w:pPr>
+        <w:pStyle w:val="TextBody"/>
+        <w:numPr>
+          <w:ilvl w:val="1"/>
+          <w:numId w:val="2"/>
+        </w:numPr>
+        <w:jc w:val="both"/>
+        <w:rPr>
+          <w:b w:val="false"/>
+          <w:b w:val="false"/>
+          <w:bCs w:val="false"/>
+          <w:i/>
+          <w:i/>
+          <w:iCs/>
+        </w:rPr>
+      </w:pPr>
+      <w:r>
+        <w:rPr>
+          <w:b w:val="false"/>
+          <w:bCs w:val="false"/>
+          <w:i/>
+          <w:iCs/>
+        </w:rPr>
+        <w:t xml:space="preserve">Message flow, </w:t>
+      </w:r>
+      <w:r>
+        <w:rPr>
+          <w:b w:val="false"/>
+          <w:bCs w:val="false"/>
+          <w:i w:val="false"/>
+          <w:iCs w:val="false"/>
+        </w:rPr>
+        <w:t>merepresentasikan aliran pesan antar proses</w:t>
+      </w:r>
+    </w:p>
+    <w:p>
+      <w:pPr>
+        <w:pStyle w:val="TextBody"/>
+        <w:numPr>
+          <w:ilvl w:val="1"/>
+          <w:numId w:val="2"/>
+        </w:numPr>
+        <w:jc w:val="both"/>
+        <w:rPr>
+          <w:b w:val="false"/>
+          <w:b w:val="false"/>
+          <w:bCs w:val="false"/>
+          <w:i/>
+          <w:i/>
+          <w:iCs/>
+        </w:rPr>
+      </w:pPr>
+      <w:r>
+        <w:rPr>
+          <w:b w:val="false"/>
+          <w:bCs w:val="false"/>
+          <w:i/>
+          <w:iCs/>
+        </w:rPr>
+        <w:t xml:space="preserve">Association, </w:t>
+      </w:r>
+      <w:r>
+        <w:rPr>
+          <w:b w:val="false"/>
+          <w:bCs w:val="false"/>
+          <w:i w:val="false"/>
+          <w:iCs w:val="false"/>
+        </w:rPr>
+        <w:t xml:space="preserve">digunakan untuk menghubungkan elemen dengan </w:t>
+      </w:r>
+      <w:r>
+        <w:rPr>
+          <w:b w:val="false"/>
+          <w:bCs w:val="false"/>
+          <w:i/>
+          <w:iCs/>
+        </w:rPr>
+        <w:t>artifact</w:t>
+      </w:r>
+    </w:p>
+    <w:p>
+      <w:pPr>
+        <w:pStyle w:val="TextBody"/>
+        <w:numPr>
+          <w:ilvl w:val="0"/>
+          <w:numId w:val="2"/>
+        </w:numPr>
+        <w:jc w:val="both"/>
+        <w:rPr>
+          <w:b/>
+          <w:b/>
+          <w:bCs/>
+          <w:i/>
+          <w:i/>
+          <w:iCs/>
+        </w:rPr>
+      </w:pPr>
+      <w:r>
+        <w:rPr>
+          <w:b/>
+          <w:bCs/>
+          <w:i/>
+          <w:iCs/>
+        </w:rPr>
+        <w:t xml:space="preserve">Swimlanes. </w:t>
+      </w:r>
+      <w:r>
+        <w:rPr>
+          <w:b w:val="false"/>
+          <w:bCs w:val="false"/>
+          <w:i w:val="false"/>
+          <w:iCs w:val="false"/>
+        </w:rPr>
+        <w:t>Elemen ini digunakan untuk mengkategorikan secara visual seluruh elemen dalam diagram. Ada dua jenis swimlanes, yaitu pool dan lane. Perbedaannya adalah lane terletak di bagian dalam pool untuk mengkategorisasi elemen-elemen di dalam pool menjadi lebih spesifik.</w:t>
+      </w:r>
+    </w:p>
+    <w:p>
+      <w:pPr>
+        <w:pStyle w:val="TextBody"/>
+        <w:numPr>
+          <w:ilvl w:val="0"/>
+          <w:numId w:val="2"/>
+        </w:numPr>
+        <w:jc w:val="both"/>
+        <w:rPr>
+          <w:b/>
+          <w:b/>
+          <w:bCs/>
+          <w:i/>
+          <w:i/>
+          <w:iCs/>
+        </w:rPr>
+      </w:pPr>
+      <w:r>
+        <w:rPr>
+          <w:b/>
+          <w:bCs/>
+          <w:i w:val="false"/>
+          <w:iCs w:val="false"/>
+        </w:rPr>
+        <w:t xml:space="preserve">Artifact. </w:t>
+      </w:r>
+      <w:r>
+        <w:rPr>
+          <w:b w:val="false"/>
+          <w:bCs w:val="false"/>
+          <w:i w:val="false"/>
+          <w:iCs w:val="false"/>
+        </w:rPr>
+        <w:t>Elemen ini digunakan untuk memberi penjelasan di diagram. Elemen ini terdiri atas 3 jenis, yaitu:</w:t>
+      </w:r>
+    </w:p>
+    <w:p>
+      <w:pPr>
+        <w:pStyle w:val="TextBody"/>
+        <w:numPr>
+          <w:ilvl w:val="1"/>
+          <w:numId w:val="2"/>
+        </w:numPr>
+        <w:jc w:val="both"/>
+        <w:rPr>
+          <w:b w:val="false"/>
+          <w:b w:val="false"/>
+          <w:bCs w:val="false"/>
+          <w:i/>
+          <w:i/>
+          <w:iCs/>
+        </w:rPr>
+      </w:pPr>
+      <w:r>
+        <w:rPr>
+          <w:b w:val="false"/>
+          <w:bCs w:val="false"/>
+          <w:i/>
+          <w:iCs/>
+        </w:rPr>
+        <w:t xml:space="preserve">Data object, </w:t>
+      </w:r>
+      <w:r>
+        <w:rPr>
+          <w:b w:val="false"/>
+          <w:bCs w:val="false"/>
+          <w:i w:val="false"/>
+          <w:iCs w:val="false"/>
+        </w:rPr>
+        <w:t>digunakan untuk menjelaskan data apa yang dibutuhkan dalam proses</w:t>
+      </w:r>
+    </w:p>
+    <w:p>
+      <w:pPr>
+        <w:pStyle w:val="TextBody"/>
+        <w:numPr>
+          <w:ilvl w:val="1"/>
+          <w:numId w:val="2"/>
+        </w:numPr>
+        <w:jc w:val="both"/>
+        <w:rPr>
+          <w:b w:val="false"/>
+          <w:b w:val="false"/>
+          <w:bCs w:val="false"/>
+          <w:i/>
+          <w:i/>
+          <w:iCs/>
+        </w:rPr>
+      </w:pPr>
+      <w:r>
+        <w:rPr>
+          <w:b w:val="false"/>
+          <w:bCs w:val="false"/>
+          <w:i/>
+          <w:iCs/>
+        </w:rPr>
+        <w:t xml:space="preserve">Group, </w:t>
+      </w:r>
+      <w:r>
+        <w:rPr>
+          <w:b w:val="false"/>
+          <w:bCs w:val="false"/>
+          <w:i w:val="false"/>
+          <w:iCs w:val="false"/>
+        </w:rPr>
+        <w:t>untuk mengelompokkan sejumlah aktivitas di dalam proses tanpa mempengaruhi proses yang sedang berjalan</w:t>
+      </w:r>
+    </w:p>
+    <w:p>
+      <w:pPr>
+        <w:pStyle w:val="TextBody"/>
+        <w:numPr>
+          <w:ilvl w:val="1"/>
+          <w:numId w:val="2"/>
+        </w:numPr>
+        <w:spacing w:before="0" w:after="140"/>
+        <w:jc w:val="both"/>
+        <w:rPr>
+          <w:b w:val="false"/>
+          <w:b w:val="false"/>
+          <w:bCs w:val="false"/>
+          <w:i/>
+          <w:i/>
+          <w:iCs/>
+        </w:rPr>
+      </w:pPr>
+      <w:r>
+        <w:rPr>
+          <w:b w:val="false"/>
+          <w:bCs w:val="false"/>
+          <w:i/>
+          <w:iCs/>
+        </w:rPr>
+        <w:t xml:space="preserve">Annotation, </w:t>
+      </w:r>
+      <w:r>
+        <w:rPr>
+          <w:b w:val="false"/>
+          <w:bCs w:val="false"/>
+          <w:i w:val="false"/>
+          <w:iCs w:val="false"/>
+        </w:rPr>
+        <w:t>digunakan untuk memberi catatan agar diagram menjadi lebih mudah dimengerti</w:t>
       </w:r>
     </w:p>
     <w:sectPr>
-      <w:headerReference w:type="default" r:id="rId3"/>
-      <w:footerReference w:type="default" r:id="rId4"/>
+      <w:headerReference w:type="default" r:id="rId13"/>
+      <w:footerReference w:type="default" r:id="rId14"/>
       <w:type w:val="nextPage"/>
       <w:pgSz w:w="11906" w:h="16838"/>
       <w:pgMar w:left="1134" w:right="1134" w:header="1134" w:top="1670" w:footer="1134" w:bottom="1693" w:gutter="0"/>
@@ -1070,7 +4677,7 @@
       <mc:AlternateContent>
         <mc:Choice Requires="wps">
           <w:drawing>
-            <wp:anchor behindDoc="1" distT="0" distB="0" distL="0" distR="0" simplePos="0" locked="0" layoutInCell="1" allowOverlap="1" relativeHeight="5" wp14:anchorId="4F7AEBC7">
+            <wp:anchor behindDoc="1" distT="0" distB="0" distL="0" distR="0" simplePos="0" locked="0" layoutInCell="1" allowOverlap="1" relativeHeight="13" wp14:anchorId="4F7AEBC7">
               <wp:simplePos x="0" y="0"/>
               <wp:positionH relativeFrom="column">
                 <wp:posOffset>-720090</wp:posOffset>
@@ -1081,7 +4688,7 @@
               <wp:extent cx="7566660" cy="944880"/>
               <wp:effectExtent l="0" t="0" r="19685" b="28575"/>
               <wp:wrapNone/>
-              <wp:docPr id="3" name="Persegi panjang 2"/>
+              <wp:docPr id="13" name="Persegi panjang 2"/>
               <a:graphic xmlns:a="http://schemas.openxmlformats.org/drawingml/2006/main">
                 <a:graphicData uri="http://schemas.microsoft.com/office/word/2010/wordprocessingShape">
                   <wps:wsp>
@@ -1151,7 +4758,7 @@
     </w:pPr>
     <w:r>
       <w:drawing>
-        <wp:anchor behindDoc="1" distT="0" distB="0" distL="0" distR="0" simplePos="0" locked="0" layoutInCell="1" allowOverlap="1" relativeHeight="3">
+        <wp:anchor behindDoc="1" distT="0" distB="0" distL="0" distR="0" simplePos="0" locked="0" layoutInCell="1" allowOverlap="1" relativeHeight="7">
           <wp:simplePos x="0" y="0"/>
           <wp:positionH relativeFrom="column">
             <wp:posOffset>-563245</wp:posOffset>
@@ -1162,7 +4769,7 @@
           <wp:extent cx="7403465" cy="922655"/>
           <wp:effectExtent l="0" t="0" r="0" b="0"/>
           <wp:wrapNone/>
-          <wp:docPr id="2" name="Image8" descr=""/>
+          <wp:docPr id="12" name="Image8" descr=""/>
           <wp:cNvGraphicFramePr>
             <a:graphicFrameLocks xmlns:a="http://schemas.openxmlformats.org/drawingml/2006/main" noChangeAspect="1"/>
           </wp:cNvGraphicFramePr>
@@ -1170,7 +4777,7 @@
             <a:graphicData uri="http://schemas.openxmlformats.org/drawingml/2006/picture">
               <pic:pic xmlns:pic="http://schemas.openxmlformats.org/drawingml/2006/picture">
                 <pic:nvPicPr>
-                  <pic:cNvPr id="2" name="Image8" descr=""/>
+                  <pic:cNvPr id="12" name="Image8" descr=""/>
                   <pic:cNvPicPr>
                     <a:picLocks noChangeAspect="1" noChangeArrowheads="1"/>
                   </pic:cNvPicPr>
@@ -1346,8 +4953,243 @@
       </w:pPr>
     </w:lvl>
   </w:abstractNum>
+  <w:abstractNum w:abstractNumId="2">
+    <w:lvl w:ilvl="0">
+      <w:start w:val="1"/>
+      <w:numFmt w:val="decimal"/>
+      <w:lvlText w:val="%1."/>
+      <w:lvlJc w:val="left"/>
+      <w:pPr>
+        <w:tabs>
+          <w:tab w:val="num" w:pos="720"/>
+        </w:tabs>
+        <w:ind w:left="720" w:hanging="360"/>
+      </w:pPr>
+    </w:lvl>
+    <w:lvl w:ilvl="1">
+      <w:start w:val="1"/>
+      <w:numFmt w:val="decimal"/>
+      <w:lvlText w:val="%2."/>
+      <w:lvlJc w:val="left"/>
+      <w:pPr>
+        <w:tabs>
+          <w:tab w:val="num" w:pos="1080"/>
+        </w:tabs>
+        <w:ind w:left="1080" w:hanging="360"/>
+      </w:pPr>
+    </w:lvl>
+    <w:lvl w:ilvl="2">
+      <w:start w:val="1"/>
+      <w:numFmt w:val="decimal"/>
+      <w:lvlText w:val="%3."/>
+      <w:lvlJc w:val="left"/>
+      <w:pPr>
+        <w:tabs>
+          <w:tab w:val="num" w:pos="1440"/>
+        </w:tabs>
+        <w:ind w:left="1440" w:hanging="360"/>
+      </w:pPr>
+    </w:lvl>
+    <w:lvl w:ilvl="3">
+      <w:start w:val="1"/>
+      <w:numFmt w:val="decimal"/>
+      <w:lvlText w:val="%4."/>
+      <w:lvlJc w:val="left"/>
+      <w:pPr>
+        <w:tabs>
+          <w:tab w:val="num" w:pos="1800"/>
+        </w:tabs>
+        <w:ind w:left="1800" w:hanging="360"/>
+      </w:pPr>
+    </w:lvl>
+    <w:lvl w:ilvl="4">
+      <w:start w:val="1"/>
+      <w:numFmt w:val="decimal"/>
+      <w:lvlText w:val="%5."/>
+      <w:lvlJc w:val="left"/>
+      <w:pPr>
+        <w:tabs>
+          <w:tab w:val="num" w:pos="2160"/>
+        </w:tabs>
+        <w:ind w:left="2160" w:hanging="360"/>
+      </w:pPr>
+    </w:lvl>
+    <w:lvl w:ilvl="5">
+      <w:start w:val="1"/>
+      <w:numFmt w:val="decimal"/>
+      <w:lvlText w:val="%6."/>
+      <w:lvlJc w:val="left"/>
+      <w:pPr>
+        <w:tabs>
+          <w:tab w:val="num" w:pos="2520"/>
+        </w:tabs>
+        <w:ind w:left="2520" w:hanging="360"/>
+      </w:pPr>
+    </w:lvl>
+    <w:lvl w:ilvl="6">
+      <w:start w:val="1"/>
+      <w:numFmt w:val="decimal"/>
+      <w:lvlText w:val="%7."/>
+      <w:lvlJc w:val="left"/>
+      <w:pPr>
+        <w:tabs>
+          <w:tab w:val="num" w:pos="2880"/>
+        </w:tabs>
+        <w:ind w:left="2880" w:hanging="360"/>
+      </w:pPr>
+    </w:lvl>
+    <w:lvl w:ilvl="7">
+      <w:start w:val="1"/>
+      <w:numFmt w:val="decimal"/>
+      <w:lvlText w:val="%8."/>
+      <w:lvlJc w:val="left"/>
+      <w:pPr>
+        <w:tabs>
+          <w:tab w:val="num" w:pos="3240"/>
+        </w:tabs>
+        <w:ind w:left="3240" w:hanging="360"/>
+      </w:pPr>
+    </w:lvl>
+    <w:lvl w:ilvl="8">
+      <w:start w:val="1"/>
+      <w:numFmt w:val="decimal"/>
+      <w:lvlText w:val="%9."/>
+      <w:lvlJc w:val="left"/>
+      <w:pPr>
+        <w:tabs>
+          <w:tab w:val="num" w:pos="3600"/>
+        </w:tabs>
+        <w:ind w:left="3600" w:hanging="360"/>
+      </w:pPr>
+    </w:lvl>
+  </w:abstractNum>
+  <w:abstractNum w:abstractNumId="3">
+    <w:lvl w:ilvl="0">
+      <w:start w:val="1"/>
+      <w:numFmt w:val="decimal"/>
+      <w:lvlText w:val="%1."/>
+      <w:lvlJc w:val="left"/>
+      <w:pPr>
+        <w:tabs>
+          <w:tab w:val="num" w:pos="720"/>
+        </w:tabs>
+        <w:ind w:left="720" w:hanging="360"/>
+      </w:pPr>
+      <w:rPr/>
+    </w:lvl>
+    <w:lvl w:ilvl="1">
+      <w:start w:val="1"/>
+      <w:numFmt w:val="decimal"/>
+      <w:lvlText w:val="%2."/>
+      <w:lvlJc w:val="left"/>
+      <w:pPr>
+        <w:tabs>
+          <w:tab w:val="num" w:pos="1080"/>
+        </w:tabs>
+        <w:ind w:left="1080" w:hanging="360"/>
+      </w:pPr>
+      <w:rPr/>
+    </w:lvl>
+    <w:lvl w:ilvl="2">
+      <w:start w:val="1"/>
+      <w:numFmt w:val="decimal"/>
+      <w:lvlText w:val="%3."/>
+      <w:lvlJc w:val="left"/>
+      <w:pPr>
+        <w:tabs>
+          <w:tab w:val="num" w:pos="1440"/>
+        </w:tabs>
+        <w:ind w:left="1440" w:hanging="360"/>
+      </w:pPr>
+      <w:rPr/>
+    </w:lvl>
+    <w:lvl w:ilvl="3">
+      <w:start w:val="1"/>
+      <w:numFmt w:val="decimal"/>
+      <w:lvlText w:val="%4."/>
+      <w:lvlJc w:val="left"/>
+      <w:pPr>
+        <w:tabs>
+          <w:tab w:val="num" w:pos="1800"/>
+        </w:tabs>
+        <w:ind w:left="1800" w:hanging="360"/>
+      </w:pPr>
+      <w:rPr/>
+    </w:lvl>
+    <w:lvl w:ilvl="4">
+      <w:start w:val="1"/>
+      <w:numFmt w:val="decimal"/>
+      <w:lvlText w:val="%5."/>
+      <w:lvlJc w:val="left"/>
+      <w:pPr>
+        <w:tabs>
+          <w:tab w:val="num" w:pos="2160"/>
+        </w:tabs>
+        <w:ind w:left="2160" w:hanging="360"/>
+      </w:pPr>
+      <w:rPr/>
+    </w:lvl>
+    <w:lvl w:ilvl="5">
+      <w:start w:val="1"/>
+      <w:numFmt w:val="decimal"/>
+      <w:lvlText w:val="%6."/>
+      <w:lvlJc w:val="left"/>
+      <w:pPr>
+        <w:tabs>
+          <w:tab w:val="num" w:pos="2520"/>
+        </w:tabs>
+        <w:ind w:left="2520" w:hanging="360"/>
+      </w:pPr>
+      <w:rPr/>
+    </w:lvl>
+    <w:lvl w:ilvl="6">
+      <w:start w:val="1"/>
+      <w:numFmt w:val="decimal"/>
+      <w:lvlText w:val="%7."/>
+      <w:lvlJc w:val="left"/>
+      <w:pPr>
+        <w:tabs>
+          <w:tab w:val="num" w:pos="2880"/>
+        </w:tabs>
+        <w:ind w:left="2880" w:hanging="360"/>
+      </w:pPr>
+      <w:rPr/>
+    </w:lvl>
+    <w:lvl w:ilvl="7">
+      <w:start w:val="1"/>
+      <w:numFmt w:val="decimal"/>
+      <w:lvlText w:val="%8."/>
+      <w:lvlJc w:val="left"/>
+      <w:pPr>
+        <w:tabs>
+          <w:tab w:val="num" w:pos="3240"/>
+        </w:tabs>
+        <w:ind w:left="3240" w:hanging="360"/>
+      </w:pPr>
+      <w:rPr/>
+    </w:lvl>
+    <w:lvl w:ilvl="8">
+      <w:start w:val="1"/>
+      <w:numFmt w:val="decimal"/>
+      <w:lvlText w:val="%9."/>
+      <w:lvlJc w:val="left"/>
+      <w:pPr>
+        <w:tabs>
+          <w:tab w:val="num" w:pos="3600"/>
+        </w:tabs>
+        <w:ind w:left="3600" w:hanging="360"/>
+      </w:pPr>
+      <w:rPr/>
+    </w:lvl>
+  </w:abstractNum>
   <w:num w:numId="1">
     <w:abstractNumId w:val="1"/>
+  </w:num>
+  <w:num w:numId="2">
+    <w:abstractNumId w:val="2"/>
+  </w:num>
+  <w:num w:numId="3">
+    <w:abstractNumId w:val="3"/>
   </w:num>
 </w:numbering>
 </file>
@@ -1584,5 +5426,14 @@
     </w:pPr>
     <w:rPr/>
   </w:style>
+  <w:style w:type="paragraph" w:styleId="TableContents">
+    <w:name w:val="Table Contents"/>
+    <w:basedOn w:val="Normal"/>
+    <w:qFormat/>
+    <w:pPr>
+      <w:suppressLineNumbers/>
+    </w:pPr>
+    <w:rPr/>
+  </w:style>
 </w:styles>
 </file>
</xml_diff>